<commit_message>
Update Online Supplemental Files.docx
</commit_message>
<xml_diff>
--- a/INE/Submission Files/Online Supplemental Files.docx
+++ b/INE/Submission Files/Online Supplemental Files.docx
@@ -5742,6 +5742,2675 @@
           <w:b/>
           <w:bCs/>
         </w:rPr>
+        <w:t>Appendix C:</w:t>
+      </w:r>
+    </w:p>
+    <w:p>
+      <w:pPr>
+        <w:jc w:val="center"/>
+        <w:rPr>
+          <w:rFonts w:ascii="Times New Roman" w:hAnsi="Times New Roman" w:cs="Times New Roman"/>
+          <w:b/>
+          <w:bCs/>
+        </w:rPr>
+      </w:pPr>
+      <w:r>
+        <w:rPr>
+          <w:rFonts w:ascii="Times New Roman" w:hAnsi="Times New Roman" w:cs="Times New Roman"/>
+          <w:b/>
+          <w:bCs/>
+        </w:rPr>
+        <w:t>Test of Criterion Validity</w:t>
+      </w:r>
+    </w:p>
+    <w:p>
+      <w:pPr>
+        <w:jc w:val="center"/>
+        <w:rPr>
+          <w:rFonts w:ascii="Times New Roman" w:hAnsi="Times New Roman" w:cs="Times New Roman"/>
+          <w:b/>
+          <w:bCs/>
+        </w:rPr>
+      </w:pPr>
+    </w:p>
+    <w:p>
+      <w:pPr>
+        <w:rPr>
+          <w:rFonts w:ascii="Times New Roman" w:hAnsi="Times New Roman" w:cs="Times New Roman"/>
+          <w:b/>
+          <w:bCs/>
+          <w:i/>
+          <w:iCs/>
+        </w:rPr>
+      </w:pPr>
+      <w:r>
+        <w:rPr>
+          <w:rFonts w:ascii="Times New Roman" w:hAnsi="Times New Roman" w:cs="Times New Roman"/>
+          <w:b/>
+          <w:bCs/>
+          <w:i/>
+          <w:iCs/>
+        </w:rPr>
+        <w:t>Non-Social Media News Use</w:t>
+      </w:r>
+    </w:p>
+    <w:p>
+      <w:pPr>
+        <w:rPr>
+          <w:rFonts w:ascii="Times New Roman" w:hAnsi="Times New Roman" w:cs="Times New Roman"/>
+        </w:rPr>
+      </w:pPr>
+      <w:r>
+        <w:rPr>
+          <w:rFonts w:ascii="Times New Roman" w:hAnsi="Times New Roman" w:cs="Times New Roman"/>
+        </w:rPr>
+        <w:tab/>
+        <w:t xml:space="preserve">Non-social media news use was measured with four survey items measured on 5-point scales (1 = </w:t>
+      </w:r>
+      <w:r>
+        <w:rPr>
+          <w:rFonts w:ascii="Times New Roman" w:hAnsi="Times New Roman" w:cs="Times New Roman"/>
+          <w:i/>
+          <w:iCs/>
+        </w:rPr>
+        <w:t>Never</w:t>
+      </w:r>
+      <w:r>
+        <w:rPr>
+          <w:rFonts w:ascii="Times New Roman" w:hAnsi="Times New Roman" w:cs="Times New Roman"/>
+        </w:rPr>
+        <w:t xml:space="preserve">, 5 = </w:t>
+      </w:r>
+      <w:r>
+        <w:rPr>
+          <w:rFonts w:ascii="Times New Roman" w:hAnsi="Times New Roman" w:cs="Times New Roman"/>
+          <w:i/>
+          <w:iCs/>
+        </w:rPr>
+        <w:t>Several</w:t>
+      </w:r>
+      <w:r>
+        <w:rPr>
+          <w:rFonts w:ascii="Times New Roman" w:hAnsi="Times New Roman" w:cs="Times New Roman"/>
+          <w:i/>
+          <w:iCs/>
+        </w:rPr>
+        <w:t xml:space="preserve"> times a day</w:t>
+      </w:r>
+      <w:r>
+        <w:rPr>
+          <w:rFonts w:ascii="Times New Roman" w:hAnsi="Times New Roman" w:cs="Times New Roman"/>
+        </w:rPr>
+        <w:t xml:space="preserve">) asking respondents how often they got news directly from the following sources in the past week: online websites for mainstream news; </w:t>
+      </w:r>
+      <w:r>
+        <w:rPr>
+          <w:rFonts w:ascii="Times New Roman" w:hAnsi="Times New Roman" w:cs="Times New Roman"/>
+          <w:color w:val="000000" w:themeColor="text1"/>
+        </w:rPr>
+        <w:t>o</w:t>
+      </w:r>
+      <w:r>
+        <w:rPr>
+          <w:rFonts w:ascii="Times New Roman" w:hAnsi="Times New Roman" w:cs="Times New Roman"/>
+          <w:color w:val="000000" w:themeColor="text1"/>
+        </w:rPr>
+        <w:t>nline-only news websites</w:t>
+      </w:r>
+      <w:r>
+        <w:rPr>
+          <w:rFonts w:ascii="Times New Roman" w:hAnsi="Times New Roman" w:cs="Times New Roman"/>
+          <w:color w:val="000000" w:themeColor="text1"/>
+        </w:rPr>
+        <w:t>; p</w:t>
+      </w:r>
+      <w:r>
+        <w:rPr>
+          <w:rFonts w:ascii="Times New Roman" w:hAnsi="Times New Roman" w:cs="Times New Roman"/>
+          <w:color w:val="000000" w:themeColor="text1"/>
+        </w:rPr>
+        <w:t>rint versions of newspaper</w:t>
+      </w:r>
+      <w:r>
+        <w:rPr>
+          <w:rFonts w:ascii="Times New Roman" w:hAnsi="Times New Roman" w:cs="Times New Roman"/>
+          <w:color w:val="000000" w:themeColor="text1"/>
+        </w:rPr>
+        <w:t>s;</w:t>
+      </w:r>
+      <w:r>
+        <w:rPr>
+          <w:rFonts w:ascii="Times New Roman" w:hAnsi="Times New Roman" w:cs="Times New Roman"/>
+        </w:rPr>
+        <w:t xml:space="preserve"> and </w:t>
+      </w:r>
+      <w:r>
+        <w:rPr>
+          <w:rFonts w:ascii="Times New Roman" w:hAnsi="Times New Roman" w:cs="Times New Roman"/>
+          <w:color w:val="000000" w:themeColor="text1"/>
+        </w:rPr>
+        <w:t>b</w:t>
+      </w:r>
+      <w:r>
+        <w:rPr>
+          <w:rFonts w:ascii="Times New Roman" w:hAnsi="Times New Roman" w:cs="Times New Roman"/>
+          <w:color w:val="000000" w:themeColor="text1"/>
+        </w:rPr>
+        <w:t>roadcast or television new</w:t>
+      </w:r>
+      <w:r>
+        <w:rPr>
+          <w:rFonts w:ascii="Times New Roman" w:hAnsi="Times New Roman" w:cs="Times New Roman"/>
+          <w:color w:val="000000" w:themeColor="text1"/>
+        </w:rPr>
+        <w:t xml:space="preserve">s. These four items were averaged for each respondent </w:t>
+      </w:r>
+      <w:r>
+        <w:rPr>
+          <w:rFonts w:ascii="Times New Roman" w:hAnsi="Times New Roman" w:cs="Times New Roman"/>
+        </w:rPr>
+        <w:t xml:space="preserve">(Cronbach’s alpha = .80, </w:t>
+      </w:r>
+      <w:r>
+        <w:rPr>
+          <w:rFonts w:ascii="Times New Roman" w:hAnsi="Times New Roman" w:cs="Times New Roman"/>
+          <w:i/>
+          <w:iCs/>
+        </w:rPr>
+        <w:t>M</w:t>
+      </w:r>
+      <w:r>
+        <w:rPr>
+          <w:rFonts w:ascii="Times New Roman" w:hAnsi="Times New Roman" w:cs="Times New Roman"/>
+        </w:rPr>
+        <w:t xml:space="preserve"> = 2.6, </w:t>
+      </w:r>
+      <w:r>
+        <w:rPr>
+          <w:rFonts w:ascii="Times New Roman" w:hAnsi="Times New Roman" w:cs="Times New Roman"/>
+          <w:i/>
+          <w:iCs/>
+        </w:rPr>
+        <w:t>SD</w:t>
+      </w:r>
+      <w:r>
+        <w:rPr>
+          <w:rFonts w:ascii="Times New Roman" w:hAnsi="Times New Roman" w:cs="Times New Roman"/>
+        </w:rPr>
+        <w:t xml:space="preserve"> = 1.1).</w:t>
+      </w:r>
+    </w:p>
+    <w:p>
+      <w:pPr>
+        <w:rPr>
+          <w:rFonts w:ascii="Times New Roman" w:hAnsi="Times New Roman" w:cs="Times New Roman"/>
+          <w:b/>
+          <w:bCs/>
+        </w:rPr>
+      </w:pPr>
+    </w:p>
+    <w:p>
+      <w:pPr>
+        <w:rPr>
+          <w:rFonts w:ascii="Times New Roman" w:hAnsi="Times New Roman" w:cs="Times New Roman"/>
+          <w:b/>
+          <w:bCs/>
+        </w:rPr>
+      </w:pPr>
+    </w:p>
+    <w:p>
+      <w:pPr>
+        <w:rPr>
+          <w:rFonts w:ascii="Times New Roman" w:hAnsi="Times New Roman" w:cs="Times New Roman"/>
+          <w:b/>
+          <w:bCs/>
+        </w:rPr>
+      </w:pPr>
+    </w:p>
+    <w:p>
+      <w:pPr>
+        <w:rPr>
+          <w:rFonts w:ascii="Times New Roman" w:hAnsi="Times New Roman" w:cs="Times New Roman"/>
+          <w:b/>
+          <w:bCs/>
+        </w:rPr>
+      </w:pPr>
+    </w:p>
+    <w:p>
+      <w:pPr>
+        <w:rPr>
+          <w:rFonts w:ascii="Times New Roman" w:hAnsi="Times New Roman" w:cs="Times New Roman"/>
+          <w:b/>
+          <w:bCs/>
+        </w:rPr>
+      </w:pPr>
+    </w:p>
+    <w:p>
+      <w:pPr>
+        <w:rPr>
+          <w:rFonts w:ascii="Times New Roman" w:hAnsi="Times New Roman" w:cs="Times New Roman"/>
+          <w:b/>
+          <w:bCs/>
+        </w:rPr>
+      </w:pPr>
+    </w:p>
+    <w:p>
+      <w:pPr>
+        <w:rPr>
+          <w:rFonts w:ascii="Times New Roman" w:hAnsi="Times New Roman" w:cs="Times New Roman"/>
+          <w:b/>
+          <w:bCs/>
+        </w:rPr>
+      </w:pPr>
+    </w:p>
+    <w:p>
+      <w:pPr>
+        <w:rPr>
+          <w:rFonts w:ascii="Times New Roman" w:hAnsi="Times New Roman" w:cs="Times New Roman"/>
+          <w:b/>
+          <w:bCs/>
+        </w:rPr>
+      </w:pPr>
+    </w:p>
+    <w:p>
+      <w:pPr>
+        <w:rPr>
+          <w:rFonts w:ascii="Times New Roman" w:hAnsi="Times New Roman" w:cs="Times New Roman"/>
+          <w:b/>
+          <w:bCs/>
+        </w:rPr>
+      </w:pPr>
+    </w:p>
+    <w:p>
+      <w:pPr>
+        <w:rPr>
+          <w:rFonts w:ascii="Times New Roman" w:hAnsi="Times New Roman" w:cs="Times New Roman"/>
+          <w:b/>
+          <w:bCs/>
+        </w:rPr>
+      </w:pPr>
+    </w:p>
+    <w:p>
+      <w:pPr>
+        <w:rPr>
+          <w:rFonts w:ascii="Times New Roman" w:hAnsi="Times New Roman" w:cs="Times New Roman"/>
+          <w:b/>
+          <w:bCs/>
+        </w:rPr>
+      </w:pPr>
+    </w:p>
+    <w:p>
+      <w:pPr>
+        <w:rPr>
+          <w:rFonts w:ascii="Times New Roman" w:hAnsi="Times New Roman" w:cs="Times New Roman"/>
+          <w:b/>
+          <w:bCs/>
+        </w:rPr>
+      </w:pPr>
+    </w:p>
+    <w:p>
+      <w:pPr>
+        <w:rPr>
+          <w:rFonts w:ascii="Times New Roman" w:hAnsi="Times New Roman" w:cs="Times New Roman"/>
+          <w:b/>
+          <w:bCs/>
+        </w:rPr>
+      </w:pPr>
+    </w:p>
+    <w:p>
+      <w:pPr>
+        <w:rPr>
+          <w:rFonts w:ascii="Times New Roman" w:hAnsi="Times New Roman" w:cs="Times New Roman"/>
+          <w:b/>
+          <w:bCs/>
+        </w:rPr>
+      </w:pPr>
+    </w:p>
+    <w:p>
+      <w:pPr>
+        <w:rPr>
+          <w:rFonts w:ascii="Times New Roman" w:hAnsi="Times New Roman" w:cs="Times New Roman"/>
+          <w:b/>
+          <w:bCs/>
+        </w:rPr>
+      </w:pPr>
+    </w:p>
+    <w:p>
+      <w:pPr>
+        <w:rPr>
+          <w:rFonts w:ascii="Times New Roman" w:hAnsi="Times New Roman" w:cs="Times New Roman"/>
+          <w:b/>
+          <w:bCs/>
+        </w:rPr>
+      </w:pPr>
+    </w:p>
+    <w:p>
+      <w:pPr>
+        <w:rPr>
+          <w:rFonts w:ascii="Times New Roman" w:hAnsi="Times New Roman" w:cs="Times New Roman"/>
+          <w:b/>
+          <w:bCs/>
+        </w:rPr>
+      </w:pPr>
+    </w:p>
+    <w:p>
+      <w:pPr>
+        <w:rPr>
+          <w:rFonts w:ascii="Times New Roman" w:hAnsi="Times New Roman" w:cs="Times New Roman"/>
+          <w:b/>
+          <w:bCs/>
+        </w:rPr>
+      </w:pPr>
+    </w:p>
+    <w:p>
+      <w:pPr>
+        <w:rPr>
+          <w:rFonts w:ascii="Times New Roman" w:hAnsi="Times New Roman" w:cs="Times New Roman"/>
+          <w:b/>
+          <w:bCs/>
+        </w:rPr>
+      </w:pPr>
+    </w:p>
+    <w:p>
+      <w:pPr>
+        <w:rPr>
+          <w:rFonts w:ascii="Times New Roman" w:hAnsi="Times New Roman" w:cs="Times New Roman"/>
+          <w:b/>
+          <w:bCs/>
+        </w:rPr>
+      </w:pPr>
+    </w:p>
+    <w:p>
+      <w:pPr>
+        <w:rPr>
+          <w:rFonts w:ascii="Times New Roman" w:hAnsi="Times New Roman" w:cs="Times New Roman"/>
+          <w:b/>
+          <w:bCs/>
+        </w:rPr>
+      </w:pPr>
+    </w:p>
+    <w:p>
+      <w:pPr>
+        <w:rPr>
+          <w:rFonts w:ascii="Times New Roman" w:hAnsi="Times New Roman" w:cs="Times New Roman"/>
+          <w:b/>
+          <w:bCs/>
+        </w:rPr>
+      </w:pPr>
+    </w:p>
+    <w:p>
+      <w:pPr>
+        <w:rPr>
+          <w:rFonts w:ascii="Times New Roman" w:hAnsi="Times New Roman" w:cs="Times New Roman"/>
+          <w:b/>
+          <w:bCs/>
+        </w:rPr>
+      </w:pPr>
+    </w:p>
+    <w:p>
+      <w:pPr>
+        <w:rPr>
+          <w:rFonts w:ascii="Times New Roman" w:hAnsi="Times New Roman" w:cs="Times New Roman"/>
+          <w:b/>
+          <w:bCs/>
+        </w:rPr>
+      </w:pPr>
+    </w:p>
+    <w:p>
+      <w:pPr>
+        <w:rPr>
+          <w:rFonts w:ascii="Times New Roman" w:hAnsi="Times New Roman" w:cs="Times New Roman"/>
+          <w:b/>
+          <w:bCs/>
+        </w:rPr>
+      </w:pPr>
+    </w:p>
+    <w:p>
+      <w:pPr>
+        <w:rPr>
+          <w:rFonts w:ascii="Times New Roman" w:hAnsi="Times New Roman" w:cs="Times New Roman"/>
+          <w:b/>
+          <w:bCs/>
+        </w:rPr>
+      </w:pPr>
+    </w:p>
+    <w:p>
+      <w:pPr>
+        <w:rPr>
+          <w:rFonts w:ascii="Times New Roman" w:hAnsi="Times New Roman" w:cs="Times New Roman"/>
+          <w:b/>
+          <w:bCs/>
+        </w:rPr>
+      </w:pPr>
+    </w:p>
+    <w:p>
+      <w:pPr>
+        <w:rPr>
+          <w:rFonts w:ascii="Times New Roman" w:hAnsi="Times New Roman" w:cs="Times New Roman"/>
+          <w:b/>
+          <w:bCs/>
+        </w:rPr>
+      </w:pPr>
+    </w:p>
+    <w:p>
+      <w:pPr>
+        <w:rPr>
+          <w:rFonts w:ascii="Times New Roman" w:hAnsi="Times New Roman" w:cs="Times New Roman"/>
+          <w:b/>
+          <w:bCs/>
+        </w:rPr>
+      </w:pPr>
+    </w:p>
+    <w:p>
+      <w:pPr>
+        <w:rPr>
+          <w:rFonts w:ascii="Times New Roman" w:hAnsi="Times New Roman" w:cs="Times New Roman"/>
+          <w:b/>
+          <w:bCs/>
+        </w:rPr>
+      </w:pPr>
+    </w:p>
+    <w:p>
+      <w:pPr>
+        <w:rPr>
+          <w:rFonts w:ascii="Times New Roman" w:hAnsi="Times New Roman" w:cs="Times New Roman"/>
+          <w:b/>
+          <w:bCs/>
+        </w:rPr>
+      </w:pPr>
+    </w:p>
+    <w:p>
+      <w:pPr>
+        <w:rPr>
+          <w:rFonts w:ascii="Times New Roman" w:hAnsi="Times New Roman" w:cs="Times New Roman"/>
+          <w:b/>
+          <w:bCs/>
+        </w:rPr>
+      </w:pPr>
+    </w:p>
+    <w:p>
+      <w:pPr>
+        <w:rPr>
+          <w:rFonts w:ascii="Times New Roman" w:hAnsi="Times New Roman" w:cs="Times New Roman"/>
+          <w:b/>
+          <w:bCs/>
+        </w:rPr>
+      </w:pPr>
+    </w:p>
+    <w:p>
+      <w:pPr>
+        <w:rPr>
+          <w:rFonts w:ascii="Times New Roman" w:hAnsi="Times New Roman" w:cs="Times New Roman"/>
+          <w:b/>
+          <w:bCs/>
+        </w:rPr>
+      </w:pPr>
+    </w:p>
+    <w:p>
+      <w:pPr>
+        <w:rPr>
+          <w:rFonts w:ascii="Times New Roman" w:hAnsi="Times New Roman" w:cs="Times New Roman"/>
+          <w:b/>
+          <w:bCs/>
+        </w:rPr>
+      </w:pPr>
+    </w:p>
+    <w:p>
+      <w:pPr>
+        <w:rPr>
+          <w:rFonts w:ascii="Times New Roman" w:hAnsi="Times New Roman" w:cs="Times New Roman"/>
+          <w:b/>
+          <w:bCs/>
+        </w:rPr>
+      </w:pPr>
+    </w:p>
+    <w:p>
+      <w:pPr>
+        <w:rPr>
+          <w:rFonts w:ascii="Times New Roman" w:hAnsi="Times New Roman" w:cs="Times New Roman"/>
+          <w:b/>
+          <w:bCs/>
+        </w:rPr>
+      </w:pPr>
+    </w:p>
+    <w:p>
+      <w:pPr>
+        <w:jc w:val="center"/>
+        <w:rPr>
+          <w:rFonts w:ascii="Times New Roman" w:hAnsi="Times New Roman" w:cs="Times New Roman"/>
+          <w:b/>
+          <w:bCs/>
+        </w:rPr>
+      </w:pPr>
+    </w:p>
+    <w:tbl>
+      <w:tblPr>
+        <w:tblStyle w:val="TableGrid"/>
+        <w:tblW w:w="9445" w:type="dxa"/>
+        <w:tblLook w:val="04A0" w:firstRow="1" w:lastRow="0" w:firstColumn="1" w:lastColumn="0" w:noHBand="0" w:noVBand="1"/>
+      </w:tblPr>
+      <w:tblGrid>
+        <w:gridCol w:w="3865"/>
+        <w:gridCol w:w="2790"/>
+        <w:gridCol w:w="2790"/>
+      </w:tblGrid>
+      <w:tr>
+        <w:tc>
+          <w:tcPr>
+            <w:tcW w:w="9445" w:type="dxa"/>
+            <w:gridSpan w:val="3"/>
+            <w:tcBorders>
+              <w:top w:val="nil"/>
+              <w:left w:val="nil"/>
+              <w:bottom w:val="single" w:sz="4" w:space="0" w:color="auto"/>
+              <w:right w:val="nil"/>
+            </w:tcBorders>
+          </w:tcPr>
+          <w:p>
+            <w:pPr>
+              <w:rPr>
+                <w:rFonts w:ascii="Times New Roman" w:hAnsi="Times New Roman" w:cs="Times New Roman"/>
+              </w:rPr>
+            </w:pPr>
+            <w:r>
+              <w:rPr>
+                <w:rFonts w:ascii="Times New Roman" w:hAnsi="Times New Roman" w:cs="Times New Roman"/>
+              </w:rPr>
+              <w:t xml:space="preserve">Table </w:t>
+            </w:r>
+            <w:r>
+              <w:rPr>
+                <w:rFonts w:ascii="Times New Roman" w:hAnsi="Times New Roman" w:cs="Times New Roman"/>
+              </w:rPr>
+              <w:t>C</w:t>
+            </w:r>
+            <w:r>
+              <w:rPr>
+                <w:rFonts w:ascii="Times New Roman" w:hAnsi="Times New Roman" w:cs="Times New Roman"/>
+              </w:rPr>
+              <w:t>1</w:t>
+            </w:r>
+          </w:p>
+          <w:p>
+            <w:pPr>
+              <w:rPr>
+                <w:rFonts w:ascii="Times New Roman" w:hAnsi="Times New Roman" w:cs="Times New Roman"/>
+              </w:rPr>
+            </w:pPr>
+          </w:p>
+          <w:p>
+            <w:pPr>
+              <w:rPr>
+                <w:rFonts w:ascii="Times New Roman" w:hAnsi="Times New Roman" w:cs="Times New Roman"/>
+              </w:rPr>
+            </w:pPr>
+            <w:r>
+              <w:rPr>
+                <w:rFonts w:ascii="Times New Roman" w:hAnsi="Times New Roman" w:cs="Times New Roman"/>
+                <w:i/>
+                <w:iCs/>
+              </w:rPr>
+              <w:t xml:space="preserve">Differences in </w:t>
+            </w:r>
+            <w:r>
+              <w:rPr>
+                <w:rFonts w:ascii="Times New Roman" w:hAnsi="Times New Roman" w:cs="Times New Roman"/>
+                <w:i/>
+                <w:iCs/>
+              </w:rPr>
+              <w:t>Non-Social Media News Exposure</w:t>
+            </w:r>
+            <w:r>
+              <w:rPr>
+                <w:rFonts w:ascii="Times New Roman" w:hAnsi="Times New Roman" w:cs="Times New Roman"/>
+                <w:i/>
+                <w:iCs/>
+              </w:rPr>
+              <w:t xml:space="preserve"> </w:t>
+            </w:r>
+            <w:r>
+              <w:rPr>
+                <w:rFonts w:ascii="Times New Roman" w:hAnsi="Times New Roman" w:cs="Times New Roman"/>
+                <w:i/>
+                <w:iCs/>
+              </w:rPr>
+              <w:t>among</w:t>
+            </w:r>
+            <w:r>
+              <w:rPr>
+                <w:rFonts w:ascii="Times New Roman" w:hAnsi="Times New Roman" w:cs="Times New Roman"/>
+                <w:i/>
+                <w:iCs/>
+              </w:rPr>
+              <w:t xml:space="preserve"> </w:t>
+            </w:r>
+            <w:r>
+              <w:rPr>
+                <w:rFonts w:ascii="Times New Roman" w:hAnsi="Times New Roman" w:cs="Times New Roman"/>
+                <w:i/>
+                <w:iCs/>
+              </w:rPr>
+              <w:t>the News Attraction</w:t>
+            </w:r>
+            <w:r>
+              <w:rPr>
+                <w:rFonts w:ascii="Times New Roman" w:hAnsi="Times New Roman" w:cs="Times New Roman"/>
+                <w:i/>
+                <w:iCs/>
+              </w:rPr>
+              <w:t xml:space="preserve"> Groups</w:t>
+            </w:r>
+          </w:p>
+        </w:tc>
+      </w:tr>
+      <w:tr>
+        <w:tc>
+          <w:tcPr>
+            <w:tcW w:w="3865" w:type="dxa"/>
+            <w:tcBorders>
+              <w:left w:val="nil"/>
+              <w:bottom w:val="nil"/>
+              <w:right w:val="nil"/>
+            </w:tcBorders>
+          </w:tcPr>
+          <w:p>
+            <w:pPr>
+              <w:rPr>
+                <w:rFonts w:ascii="Times New Roman" w:hAnsi="Times New Roman" w:cs="Times New Roman"/>
+              </w:rPr>
+            </w:pPr>
+          </w:p>
+        </w:tc>
+        <w:tc>
+          <w:tcPr>
+            <w:tcW w:w="5580" w:type="dxa"/>
+            <w:gridSpan w:val="2"/>
+            <w:tcBorders>
+              <w:left w:val="nil"/>
+              <w:bottom w:val="single" w:sz="4" w:space="0" w:color="auto"/>
+              <w:right w:val="nil"/>
+            </w:tcBorders>
+          </w:tcPr>
+          <w:p>
+            <w:pPr>
+              <w:jc w:val="center"/>
+              <w:rPr>
+                <w:rFonts w:ascii="Times New Roman" w:hAnsi="Times New Roman" w:cs="Times New Roman"/>
+              </w:rPr>
+            </w:pPr>
+            <w:r>
+              <w:rPr>
+                <w:rFonts w:ascii="Times New Roman" w:hAnsi="Times New Roman" w:cs="Times New Roman"/>
+              </w:rPr>
+              <w:t>Non-Social Media News Use</w:t>
+            </w:r>
+          </w:p>
+        </w:tc>
+      </w:tr>
+      <w:tr>
+        <w:tc>
+          <w:tcPr>
+            <w:tcW w:w="3865" w:type="dxa"/>
+            <w:tcBorders>
+              <w:top w:val="nil"/>
+              <w:left w:val="nil"/>
+              <w:bottom w:val="single" w:sz="4" w:space="0" w:color="auto"/>
+              <w:right w:val="nil"/>
+            </w:tcBorders>
+          </w:tcPr>
+          <w:p>
+            <w:pPr>
+              <w:rPr>
+                <w:rFonts w:ascii="Times New Roman" w:hAnsi="Times New Roman" w:cs="Times New Roman"/>
+                <w:b/>
+                <w:bCs/>
+              </w:rPr>
+            </w:pPr>
+            <w:r>
+              <w:rPr>
+                <w:rFonts w:ascii="Times New Roman" w:hAnsi="Times New Roman" w:cs="Times New Roman"/>
+                <w:b/>
+                <w:bCs/>
+              </w:rPr>
+              <w:t>Fixed Effects</w:t>
+            </w:r>
+          </w:p>
+        </w:tc>
+        <w:tc>
+          <w:tcPr>
+            <w:tcW w:w="2790" w:type="dxa"/>
+            <w:tcBorders>
+              <w:left w:val="nil"/>
+              <w:bottom w:val="single" w:sz="4" w:space="0" w:color="auto"/>
+              <w:right w:val="nil"/>
+            </w:tcBorders>
+          </w:tcPr>
+          <w:p>
+            <w:pPr>
+              <w:jc w:val="center"/>
+              <w:rPr>
+                <w:rFonts w:ascii="Times New Roman" w:hAnsi="Times New Roman" w:cs="Times New Roman"/>
+              </w:rPr>
+            </w:pPr>
+            <w:r>
+              <w:rPr>
+                <w:rFonts w:ascii="Times New Roman" w:hAnsi="Times New Roman" w:cs="Times New Roman"/>
+              </w:rPr>
+              <w:t>β</w:t>
+            </w:r>
+          </w:p>
+        </w:tc>
+        <w:tc>
+          <w:tcPr>
+            <w:tcW w:w="2790" w:type="dxa"/>
+            <w:tcBorders>
+              <w:left w:val="nil"/>
+              <w:bottom w:val="single" w:sz="4" w:space="0" w:color="auto"/>
+              <w:right w:val="nil"/>
+            </w:tcBorders>
+          </w:tcPr>
+          <w:p>
+            <w:pPr>
+              <w:jc w:val="center"/>
+              <w:rPr>
+                <w:rFonts w:ascii="Times New Roman" w:hAnsi="Times New Roman" w:cs="Times New Roman"/>
+                <w:i/>
+                <w:iCs/>
+              </w:rPr>
+            </w:pPr>
+            <w:r>
+              <w:rPr>
+                <w:rFonts w:ascii="Times New Roman" w:hAnsi="Times New Roman" w:cs="Times New Roman"/>
+                <w:i/>
+                <w:iCs/>
+              </w:rPr>
+              <w:t>SE</w:t>
+            </w:r>
+          </w:p>
+        </w:tc>
+      </w:tr>
+      <w:tr>
+        <w:tc>
+          <w:tcPr>
+            <w:tcW w:w="3865" w:type="dxa"/>
+            <w:tcBorders>
+              <w:left w:val="nil"/>
+              <w:bottom w:val="nil"/>
+              <w:right w:val="nil"/>
+            </w:tcBorders>
+          </w:tcPr>
+          <w:p>
+            <w:pPr>
+              <w:rPr>
+                <w:rFonts w:ascii="Times New Roman" w:hAnsi="Times New Roman" w:cs="Times New Roman"/>
+              </w:rPr>
+            </w:pPr>
+            <w:r>
+              <w:rPr>
+                <w:rFonts w:ascii="Times New Roman" w:hAnsi="Times New Roman" w:cs="Times New Roman"/>
+              </w:rPr>
+              <w:t>Intercept (</w:t>
+            </w:r>
+            <w:r>
+              <w:rPr>
+                <w:rFonts w:ascii="Times New Roman" w:hAnsi="Times New Roman" w:cs="Times New Roman"/>
+                <w:i/>
+                <w:iCs/>
+              </w:rPr>
+              <w:t>M</w:t>
+            </w:r>
+            <w:r>
+              <w:rPr>
+                <w:rFonts w:ascii="Times New Roman" w:hAnsi="Times New Roman" w:cs="Times New Roman"/>
+              </w:rPr>
+              <w:t xml:space="preserve"> Low News Attraction)</w:t>
+            </w:r>
+          </w:p>
+        </w:tc>
+        <w:tc>
+          <w:tcPr>
+            <w:tcW w:w="2790" w:type="dxa"/>
+            <w:tcBorders>
+              <w:left w:val="nil"/>
+              <w:bottom w:val="nil"/>
+              <w:right w:val="nil"/>
+            </w:tcBorders>
+          </w:tcPr>
+          <w:p>
+            <w:pPr>
+              <w:tabs>
+                <w:tab w:val="decimal" w:pos="1158"/>
+              </w:tabs>
+              <w:rPr>
+                <w:rFonts w:ascii="Times New Roman" w:hAnsi="Times New Roman" w:cs="Times New Roman"/>
+              </w:rPr>
+            </w:pPr>
+            <w:r>
+              <w:rPr>
+                <w:rFonts w:ascii="Times New Roman" w:hAnsi="Times New Roman" w:cs="Times New Roman"/>
+              </w:rPr>
+              <w:t>1.86***</w:t>
+            </w:r>
+          </w:p>
+        </w:tc>
+        <w:tc>
+          <w:tcPr>
+            <w:tcW w:w="2790" w:type="dxa"/>
+            <w:tcBorders>
+              <w:left w:val="nil"/>
+              <w:bottom w:val="nil"/>
+              <w:right w:val="nil"/>
+            </w:tcBorders>
+          </w:tcPr>
+          <w:p>
+            <w:pPr>
+              <w:tabs>
+                <w:tab w:val="decimal" w:pos="1148"/>
+              </w:tabs>
+              <w:rPr>
+                <w:rFonts w:ascii="Times New Roman" w:hAnsi="Times New Roman" w:cs="Times New Roman"/>
+              </w:rPr>
+            </w:pPr>
+            <w:r>
+              <w:rPr>
+                <w:rFonts w:ascii="Times New Roman" w:hAnsi="Times New Roman" w:cs="Times New Roman"/>
+              </w:rPr>
+              <w:t>0.04</w:t>
+            </w:r>
+          </w:p>
+        </w:tc>
+      </w:tr>
+      <w:tr>
+        <w:tc>
+          <w:tcPr>
+            <w:tcW w:w="3865" w:type="dxa"/>
+            <w:tcBorders>
+              <w:top w:val="nil"/>
+              <w:left w:val="nil"/>
+              <w:bottom w:val="nil"/>
+              <w:right w:val="nil"/>
+            </w:tcBorders>
+          </w:tcPr>
+          <w:p>
+            <w:pPr>
+              <w:rPr>
+                <w:rFonts w:ascii="Times New Roman" w:hAnsi="Times New Roman" w:cs="Times New Roman"/>
+              </w:rPr>
+            </w:pPr>
+            <w:r>
+              <w:rPr>
+                <w:rFonts w:ascii="Times New Roman" w:hAnsi="Times New Roman" w:cs="Times New Roman"/>
+              </w:rPr>
+              <w:t>News Attraction (</w:t>
+            </w:r>
+            <w:r>
+              <w:rPr>
+                <w:rFonts w:ascii="Times New Roman" w:hAnsi="Times New Roman" w:cs="Times New Roman"/>
+              </w:rPr>
+              <w:t>Δ</w:t>
+            </w:r>
+            <w:r>
+              <w:rPr>
+                <w:rFonts w:ascii="Times New Roman" w:hAnsi="Times New Roman" w:cs="Times New Roman"/>
+              </w:rPr>
+              <w:t xml:space="preserve"> versus Low)</w:t>
+            </w:r>
+          </w:p>
+        </w:tc>
+        <w:tc>
+          <w:tcPr>
+            <w:tcW w:w="2790" w:type="dxa"/>
+            <w:tcBorders>
+              <w:top w:val="nil"/>
+              <w:left w:val="nil"/>
+              <w:bottom w:val="nil"/>
+              <w:right w:val="nil"/>
+            </w:tcBorders>
+          </w:tcPr>
+          <w:p>
+            <w:pPr>
+              <w:tabs>
+                <w:tab w:val="decimal" w:pos="1158"/>
+              </w:tabs>
+              <w:rPr>
+                <w:rFonts w:ascii="Times New Roman" w:hAnsi="Times New Roman" w:cs="Times New Roman"/>
+              </w:rPr>
+            </w:pPr>
+          </w:p>
+        </w:tc>
+        <w:tc>
+          <w:tcPr>
+            <w:tcW w:w="2790" w:type="dxa"/>
+            <w:tcBorders>
+              <w:top w:val="nil"/>
+              <w:left w:val="nil"/>
+              <w:bottom w:val="nil"/>
+              <w:right w:val="nil"/>
+            </w:tcBorders>
+          </w:tcPr>
+          <w:p>
+            <w:pPr>
+              <w:tabs>
+                <w:tab w:val="decimal" w:pos="1148"/>
+              </w:tabs>
+              <w:rPr>
+                <w:rFonts w:ascii="Times New Roman" w:hAnsi="Times New Roman" w:cs="Times New Roman"/>
+              </w:rPr>
+            </w:pPr>
+          </w:p>
+        </w:tc>
+      </w:tr>
+      <w:tr>
+        <w:tc>
+          <w:tcPr>
+            <w:tcW w:w="3865" w:type="dxa"/>
+            <w:tcBorders>
+              <w:top w:val="nil"/>
+              <w:left w:val="nil"/>
+              <w:bottom w:val="nil"/>
+              <w:right w:val="nil"/>
+            </w:tcBorders>
+          </w:tcPr>
+          <w:p>
+            <w:pPr>
+              <w:ind w:left="720"/>
+              <w:rPr>
+                <w:rFonts w:ascii="Times New Roman" w:hAnsi="Times New Roman" w:cs="Times New Roman"/>
+              </w:rPr>
+            </w:pPr>
+            <w:r>
+              <w:rPr>
+                <w:rFonts w:ascii="Times New Roman" w:hAnsi="Times New Roman" w:cs="Times New Roman"/>
+              </w:rPr>
+              <w:t>Medium—Unmotivated</w:t>
+            </w:r>
+          </w:p>
+        </w:tc>
+        <w:tc>
+          <w:tcPr>
+            <w:tcW w:w="2790" w:type="dxa"/>
+            <w:tcBorders>
+              <w:top w:val="nil"/>
+              <w:left w:val="nil"/>
+              <w:bottom w:val="nil"/>
+              <w:right w:val="nil"/>
+            </w:tcBorders>
+          </w:tcPr>
+          <w:p>
+            <w:pPr>
+              <w:tabs>
+                <w:tab w:val="decimal" w:pos="1158"/>
+              </w:tabs>
+              <w:rPr>
+                <w:rFonts w:ascii="Times New Roman" w:hAnsi="Times New Roman" w:cs="Times New Roman"/>
+              </w:rPr>
+            </w:pPr>
+            <w:r>
+              <w:rPr>
+                <w:rFonts w:ascii="Times New Roman" w:hAnsi="Times New Roman" w:cs="Times New Roman"/>
+              </w:rPr>
+              <w:t>0.57***</w:t>
+            </w:r>
+          </w:p>
+        </w:tc>
+        <w:tc>
+          <w:tcPr>
+            <w:tcW w:w="2790" w:type="dxa"/>
+            <w:tcBorders>
+              <w:top w:val="nil"/>
+              <w:left w:val="nil"/>
+              <w:bottom w:val="nil"/>
+              <w:right w:val="nil"/>
+            </w:tcBorders>
+          </w:tcPr>
+          <w:p>
+            <w:pPr>
+              <w:tabs>
+                <w:tab w:val="decimal" w:pos="1148"/>
+              </w:tabs>
+              <w:rPr>
+                <w:rFonts w:ascii="Times New Roman" w:hAnsi="Times New Roman" w:cs="Times New Roman"/>
+              </w:rPr>
+            </w:pPr>
+            <w:r>
+              <w:rPr>
+                <w:rFonts w:ascii="Times New Roman" w:hAnsi="Times New Roman" w:cs="Times New Roman"/>
+              </w:rPr>
+              <w:t>0.04</w:t>
+            </w:r>
+          </w:p>
+        </w:tc>
+      </w:tr>
+      <w:tr>
+        <w:tc>
+          <w:tcPr>
+            <w:tcW w:w="3865" w:type="dxa"/>
+            <w:tcBorders>
+              <w:top w:val="nil"/>
+              <w:left w:val="nil"/>
+              <w:bottom w:val="nil"/>
+              <w:right w:val="nil"/>
+            </w:tcBorders>
+          </w:tcPr>
+          <w:p>
+            <w:pPr>
+              <w:ind w:left="720"/>
+              <w:rPr>
+                <w:rFonts w:ascii="Times New Roman" w:hAnsi="Times New Roman" w:cs="Times New Roman"/>
+              </w:rPr>
+            </w:pPr>
+            <w:r>
+              <w:rPr>
+                <w:rFonts w:ascii="Times New Roman" w:hAnsi="Times New Roman" w:cs="Times New Roman"/>
+              </w:rPr>
+              <w:t xml:space="preserve">Medium—Motivated </w:t>
+            </w:r>
+          </w:p>
+        </w:tc>
+        <w:tc>
+          <w:tcPr>
+            <w:tcW w:w="2790" w:type="dxa"/>
+            <w:tcBorders>
+              <w:top w:val="nil"/>
+              <w:left w:val="nil"/>
+              <w:bottom w:val="nil"/>
+              <w:right w:val="nil"/>
+            </w:tcBorders>
+          </w:tcPr>
+          <w:p>
+            <w:pPr>
+              <w:tabs>
+                <w:tab w:val="decimal" w:pos="1158"/>
+              </w:tabs>
+              <w:rPr>
+                <w:rFonts w:ascii="Times New Roman" w:hAnsi="Times New Roman" w:cs="Times New Roman"/>
+              </w:rPr>
+            </w:pPr>
+            <w:r>
+              <w:rPr>
+                <w:rFonts w:ascii="Times New Roman" w:hAnsi="Times New Roman" w:cs="Times New Roman"/>
+              </w:rPr>
+              <w:t>1.46***</w:t>
+            </w:r>
+          </w:p>
+        </w:tc>
+        <w:tc>
+          <w:tcPr>
+            <w:tcW w:w="2790" w:type="dxa"/>
+            <w:tcBorders>
+              <w:top w:val="nil"/>
+              <w:left w:val="nil"/>
+              <w:bottom w:val="nil"/>
+              <w:right w:val="nil"/>
+            </w:tcBorders>
+          </w:tcPr>
+          <w:p>
+            <w:pPr>
+              <w:tabs>
+                <w:tab w:val="decimal" w:pos="1148"/>
+              </w:tabs>
+              <w:rPr>
+                <w:rFonts w:ascii="Times New Roman" w:hAnsi="Times New Roman" w:cs="Times New Roman"/>
+              </w:rPr>
+            </w:pPr>
+            <w:r>
+              <w:rPr>
+                <w:rFonts w:ascii="Times New Roman" w:hAnsi="Times New Roman" w:cs="Times New Roman"/>
+              </w:rPr>
+              <w:t>0.05</w:t>
+            </w:r>
+          </w:p>
+        </w:tc>
+      </w:tr>
+      <w:tr>
+        <w:tc>
+          <w:tcPr>
+            <w:tcW w:w="3865" w:type="dxa"/>
+            <w:tcBorders>
+              <w:top w:val="nil"/>
+              <w:left w:val="nil"/>
+              <w:bottom w:val="nil"/>
+              <w:right w:val="nil"/>
+            </w:tcBorders>
+          </w:tcPr>
+          <w:p>
+            <w:pPr>
+              <w:ind w:left="720"/>
+              <w:rPr>
+                <w:rFonts w:ascii="Times New Roman" w:hAnsi="Times New Roman" w:cs="Times New Roman"/>
+              </w:rPr>
+            </w:pPr>
+            <w:r>
+              <w:rPr>
+                <w:rFonts w:ascii="Times New Roman" w:hAnsi="Times New Roman" w:cs="Times New Roman"/>
+              </w:rPr>
+              <w:t>High</w:t>
+            </w:r>
+          </w:p>
+        </w:tc>
+        <w:tc>
+          <w:tcPr>
+            <w:tcW w:w="2790" w:type="dxa"/>
+            <w:tcBorders>
+              <w:top w:val="nil"/>
+              <w:left w:val="nil"/>
+              <w:bottom w:val="nil"/>
+              <w:right w:val="nil"/>
+            </w:tcBorders>
+          </w:tcPr>
+          <w:p>
+            <w:pPr>
+              <w:tabs>
+                <w:tab w:val="decimal" w:pos="1158"/>
+              </w:tabs>
+              <w:rPr>
+                <w:rFonts w:ascii="Times New Roman" w:hAnsi="Times New Roman" w:cs="Times New Roman"/>
+              </w:rPr>
+            </w:pPr>
+            <w:r>
+              <w:rPr>
+                <w:rFonts w:ascii="Times New Roman" w:hAnsi="Times New Roman" w:cs="Times New Roman"/>
+              </w:rPr>
+              <w:t>1.98***</w:t>
+            </w:r>
+          </w:p>
+        </w:tc>
+        <w:tc>
+          <w:tcPr>
+            <w:tcW w:w="2790" w:type="dxa"/>
+            <w:tcBorders>
+              <w:top w:val="nil"/>
+              <w:left w:val="nil"/>
+              <w:bottom w:val="nil"/>
+              <w:right w:val="nil"/>
+            </w:tcBorders>
+          </w:tcPr>
+          <w:p>
+            <w:pPr>
+              <w:tabs>
+                <w:tab w:val="decimal" w:pos="1148"/>
+              </w:tabs>
+              <w:rPr>
+                <w:rFonts w:ascii="Times New Roman" w:hAnsi="Times New Roman" w:cs="Times New Roman"/>
+              </w:rPr>
+            </w:pPr>
+            <w:r>
+              <w:rPr>
+                <w:rFonts w:ascii="Times New Roman" w:hAnsi="Times New Roman" w:cs="Times New Roman"/>
+              </w:rPr>
+              <w:t>0.07</w:t>
+            </w:r>
+          </w:p>
+        </w:tc>
+      </w:tr>
+      <w:tr>
+        <w:tc>
+          <w:tcPr>
+            <w:tcW w:w="3865" w:type="dxa"/>
+            <w:tcBorders>
+              <w:top w:val="nil"/>
+              <w:left w:val="nil"/>
+              <w:bottom w:val="nil"/>
+              <w:right w:val="nil"/>
+            </w:tcBorders>
+          </w:tcPr>
+          <w:p>
+            <w:pPr>
+              <w:rPr>
+                <w:rFonts w:ascii="Times New Roman" w:hAnsi="Times New Roman" w:cs="Times New Roman"/>
+              </w:rPr>
+            </w:pPr>
+            <w:r>
+              <w:rPr>
+                <w:rFonts w:ascii="Times New Roman" w:hAnsi="Times New Roman" w:cs="Times New Roman"/>
+              </w:rPr>
+              <w:t>Age</w:t>
+            </w:r>
+          </w:p>
+        </w:tc>
+        <w:tc>
+          <w:tcPr>
+            <w:tcW w:w="2790" w:type="dxa"/>
+            <w:tcBorders>
+              <w:top w:val="nil"/>
+              <w:left w:val="nil"/>
+              <w:bottom w:val="nil"/>
+              <w:right w:val="nil"/>
+            </w:tcBorders>
+          </w:tcPr>
+          <w:p>
+            <w:pPr>
+              <w:tabs>
+                <w:tab w:val="decimal" w:pos="1158"/>
+              </w:tabs>
+              <w:rPr>
+                <w:rFonts w:ascii="Times New Roman" w:hAnsi="Times New Roman" w:cs="Times New Roman"/>
+              </w:rPr>
+            </w:pPr>
+            <w:r>
+              <w:rPr>
+                <w:rFonts w:ascii="Times New Roman" w:hAnsi="Times New Roman" w:cs="Times New Roman"/>
+              </w:rPr>
+              <w:t>-0.01</w:t>
+            </w:r>
+          </w:p>
+        </w:tc>
+        <w:tc>
+          <w:tcPr>
+            <w:tcW w:w="2790" w:type="dxa"/>
+            <w:tcBorders>
+              <w:top w:val="nil"/>
+              <w:left w:val="nil"/>
+              <w:bottom w:val="nil"/>
+              <w:right w:val="nil"/>
+            </w:tcBorders>
+          </w:tcPr>
+          <w:p>
+            <w:pPr>
+              <w:tabs>
+                <w:tab w:val="decimal" w:pos="1148"/>
+              </w:tabs>
+              <w:rPr>
+                <w:rFonts w:ascii="Times New Roman" w:hAnsi="Times New Roman" w:cs="Times New Roman"/>
+              </w:rPr>
+            </w:pPr>
+            <w:r>
+              <w:rPr>
+                <w:rFonts w:ascii="Times New Roman" w:hAnsi="Times New Roman" w:cs="Times New Roman"/>
+              </w:rPr>
+              <w:t>0.01</w:t>
+            </w:r>
+          </w:p>
+        </w:tc>
+      </w:tr>
+      <w:tr>
+        <w:tc>
+          <w:tcPr>
+            <w:tcW w:w="3865" w:type="dxa"/>
+            <w:tcBorders>
+              <w:top w:val="nil"/>
+              <w:left w:val="nil"/>
+              <w:bottom w:val="nil"/>
+              <w:right w:val="nil"/>
+            </w:tcBorders>
+          </w:tcPr>
+          <w:p>
+            <w:pPr>
+              <w:rPr>
+                <w:rFonts w:ascii="Times New Roman" w:hAnsi="Times New Roman" w:cs="Times New Roman"/>
+              </w:rPr>
+            </w:pPr>
+            <w:r>
+              <w:rPr>
+                <w:rFonts w:ascii="Times New Roman" w:hAnsi="Times New Roman" w:cs="Times New Roman"/>
+              </w:rPr>
+              <w:t>Gender (1 = Female)</w:t>
+            </w:r>
+          </w:p>
+        </w:tc>
+        <w:tc>
+          <w:tcPr>
+            <w:tcW w:w="2790" w:type="dxa"/>
+            <w:tcBorders>
+              <w:top w:val="nil"/>
+              <w:left w:val="nil"/>
+              <w:bottom w:val="nil"/>
+              <w:right w:val="nil"/>
+            </w:tcBorders>
+          </w:tcPr>
+          <w:p>
+            <w:pPr>
+              <w:tabs>
+                <w:tab w:val="decimal" w:pos="1158"/>
+              </w:tabs>
+              <w:rPr>
+                <w:rFonts w:ascii="Times New Roman" w:hAnsi="Times New Roman" w:cs="Times New Roman"/>
+              </w:rPr>
+            </w:pPr>
+            <w:r>
+              <w:rPr>
+                <w:rFonts w:ascii="Times New Roman" w:hAnsi="Times New Roman" w:cs="Times New Roman"/>
+              </w:rPr>
+              <w:t>-0.20***</w:t>
+            </w:r>
+          </w:p>
+        </w:tc>
+        <w:tc>
+          <w:tcPr>
+            <w:tcW w:w="2790" w:type="dxa"/>
+            <w:tcBorders>
+              <w:top w:val="nil"/>
+              <w:left w:val="nil"/>
+              <w:bottom w:val="nil"/>
+              <w:right w:val="nil"/>
+            </w:tcBorders>
+          </w:tcPr>
+          <w:p>
+            <w:pPr>
+              <w:tabs>
+                <w:tab w:val="decimal" w:pos="1148"/>
+              </w:tabs>
+              <w:rPr>
+                <w:rFonts w:ascii="Times New Roman" w:hAnsi="Times New Roman" w:cs="Times New Roman"/>
+              </w:rPr>
+            </w:pPr>
+            <w:r>
+              <w:rPr>
+                <w:rFonts w:ascii="Times New Roman" w:hAnsi="Times New Roman" w:cs="Times New Roman"/>
+              </w:rPr>
+              <w:t>0.04</w:t>
+            </w:r>
+          </w:p>
+        </w:tc>
+      </w:tr>
+      <w:tr>
+        <w:tc>
+          <w:tcPr>
+            <w:tcW w:w="3865" w:type="dxa"/>
+            <w:tcBorders>
+              <w:top w:val="nil"/>
+              <w:left w:val="nil"/>
+              <w:bottom w:val="nil"/>
+              <w:right w:val="nil"/>
+            </w:tcBorders>
+          </w:tcPr>
+          <w:p>
+            <w:pPr>
+              <w:rPr>
+                <w:rFonts w:ascii="Times New Roman" w:hAnsi="Times New Roman" w:cs="Times New Roman"/>
+              </w:rPr>
+            </w:pPr>
+            <w:r>
+              <w:rPr>
+                <w:rFonts w:ascii="Times New Roman" w:hAnsi="Times New Roman" w:cs="Times New Roman"/>
+              </w:rPr>
+              <w:t>Race (1 = Person of Color)</w:t>
+            </w:r>
+          </w:p>
+        </w:tc>
+        <w:tc>
+          <w:tcPr>
+            <w:tcW w:w="2790" w:type="dxa"/>
+            <w:tcBorders>
+              <w:top w:val="nil"/>
+              <w:left w:val="nil"/>
+              <w:bottom w:val="nil"/>
+              <w:right w:val="nil"/>
+            </w:tcBorders>
+          </w:tcPr>
+          <w:p>
+            <w:pPr>
+              <w:tabs>
+                <w:tab w:val="decimal" w:pos="1158"/>
+              </w:tabs>
+              <w:rPr>
+                <w:rFonts w:ascii="Times New Roman" w:hAnsi="Times New Roman" w:cs="Times New Roman"/>
+              </w:rPr>
+            </w:pPr>
+            <w:r>
+              <w:rPr>
+                <w:rFonts w:ascii="Times New Roman" w:hAnsi="Times New Roman" w:cs="Times New Roman"/>
+              </w:rPr>
+              <w:t>0.07*</w:t>
+            </w:r>
+          </w:p>
+        </w:tc>
+        <w:tc>
+          <w:tcPr>
+            <w:tcW w:w="2790" w:type="dxa"/>
+            <w:tcBorders>
+              <w:top w:val="nil"/>
+              <w:left w:val="nil"/>
+              <w:bottom w:val="nil"/>
+              <w:right w:val="nil"/>
+            </w:tcBorders>
+          </w:tcPr>
+          <w:p>
+            <w:pPr>
+              <w:tabs>
+                <w:tab w:val="decimal" w:pos="1148"/>
+              </w:tabs>
+              <w:rPr>
+                <w:rFonts w:ascii="Times New Roman" w:hAnsi="Times New Roman" w:cs="Times New Roman"/>
+              </w:rPr>
+            </w:pPr>
+            <w:r>
+              <w:rPr>
+                <w:rFonts w:ascii="Times New Roman" w:hAnsi="Times New Roman" w:cs="Times New Roman"/>
+              </w:rPr>
+              <w:t>0.04</w:t>
+            </w:r>
+          </w:p>
+        </w:tc>
+      </w:tr>
+      <w:tr>
+        <w:tc>
+          <w:tcPr>
+            <w:tcW w:w="3865" w:type="dxa"/>
+            <w:tcBorders>
+              <w:top w:val="nil"/>
+              <w:left w:val="nil"/>
+              <w:bottom w:val="nil"/>
+              <w:right w:val="nil"/>
+            </w:tcBorders>
+          </w:tcPr>
+          <w:p>
+            <w:pPr>
+              <w:rPr>
+                <w:rFonts w:ascii="Times New Roman" w:hAnsi="Times New Roman" w:cs="Times New Roman"/>
+              </w:rPr>
+            </w:pPr>
+            <w:r>
+              <w:rPr>
+                <w:rFonts w:ascii="Times New Roman" w:hAnsi="Times New Roman" w:cs="Times New Roman"/>
+              </w:rPr>
+              <w:t>Education</w:t>
+            </w:r>
+          </w:p>
+        </w:tc>
+        <w:tc>
+          <w:tcPr>
+            <w:tcW w:w="2790" w:type="dxa"/>
+            <w:tcBorders>
+              <w:top w:val="nil"/>
+              <w:left w:val="nil"/>
+              <w:bottom w:val="nil"/>
+              <w:right w:val="nil"/>
+            </w:tcBorders>
+          </w:tcPr>
+          <w:p>
+            <w:pPr>
+              <w:tabs>
+                <w:tab w:val="decimal" w:pos="1158"/>
+              </w:tabs>
+              <w:rPr>
+                <w:rFonts w:ascii="Times New Roman" w:hAnsi="Times New Roman" w:cs="Times New Roman"/>
+              </w:rPr>
+            </w:pPr>
+            <w:r>
+              <w:rPr>
+                <w:rFonts w:ascii="Times New Roman" w:hAnsi="Times New Roman" w:cs="Times New Roman"/>
+              </w:rPr>
+              <w:t>0.06***</w:t>
+            </w:r>
+          </w:p>
+        </w:tc>
+        <w:tc>
+          <w:tcPr>
+            <w:tcW w:w="2790" w:type="dxa"/>
+            <w:tcBorders>
+              <w:top w:val="nil"/>
+              <w:left w:val="nil"/>
+              <w:bottom w:val="nil"/>
+              <w:right w:val="nil"/>
+            </w:tcBorders>
+          </w:tcPr>
+          <w:p>
+            <w:pPr>
+              <w:tabs>
+                <w:tab w:val="decimal" w:pos="1148"/>
+              </w:tabs>
+              <w:rPr>
+                <w:rFonts w:ascii="Times New Roman" w:hAnsi="Times New Roman" w:cs="Times New Roman"/>
+              </w:rPr>
+            </w:pPr>
+            <w:r>
+              <w:rPr>
+                <w:rFonts w:ascii="Times New Roman" w:hAnsi="Times New Roman" w:cs="Times New Roman"/>
+              </w:rPr>
+              <w:t>0.01</w:t>
+            </w:r>
+          </w:p>
+        </w:tc>
+      </w:tr>
+      <w:tr>
+        <w:tc>
+          <w:tcPr>
+            <w:tcW w:w="3865" w:type="dxa"/>
+            <w:tcBorders>
+              <w:top w:val="nil"/>
+              <w:left w:val="nil"/>
+              <w:bottom w:val="nil"/>
+              <w:right w:val="nil"/>
+            </w:tcBorders>
+          </w:tcPr>
+          <w:p>
+            <w:pPr>
+              <w:rPr>
+                <w:rFonts w:ascii="Times New Roman" w:hAnsi="Times New Roman" w:cs="Times New Roman"/>
+              </w:rPr>
+            </w:pPr>
+            <w:r>
+              <w:rPr>
+                <w:rFonts w:ascii="Times New Roman" w:hAnsi="Times New Roman" w:cs="Times New Roman"/>
+              </w:rPr>
+              <w:t>Income</w:t>
+            </w:r>
+          </w:p>
+        </w:tc>
+        <w:tc>
+          <w:tcPr>
+            <w:tcW w:w="2790" w:type="dxa"/>
+            <w:tcBorders>
+              <w:top w:val="nil"/>
+              <w:left w:val="nil"/>
+              <w:bottom w:val="nil"/>
+              <w:right w:val="nil"/>
+            </w:tcBorders>
+          </w:tcPr>
+          <w:p>
+            <w:pPr>
+              <w:tabs>
+                <w:tab w:val="decimal" w:pos="1158"/>
+              </w:tabs>
+              <w:rPr>
+                <w:rFonts w:ascii="Times New Roman" w:hAnsi="Times New Roman" w:cs="Times New Roman"/>
+              </w:rPr>
+            </w:pPr>
+            <w:r>
+              <w:rPr>
+                <w:rFonts w:ascii="Times New Roman" w:hAnsi="Times New Roman" w:cs="Times New Roman"/>
+              </w:rPr>
+              <w:t>0.05***</w:t>
+            </w:r>
+          </w:p>
+        </w:tc>
+        <w:tc>
+          <w:tcPr>
+            <w:tcW w:w="2790" w:type="dxa"/>
+            <w:tcBorders>
+              <w:top w:val="nil"/>
+              <w:left w:val="nil"/>
+              <w:bottom w:val="nil"/>
+              <w:right w:val="nil"/>
+            </w:tcBorders>
+          </w:tcPr>
+          <w:p>
+            <w:pPr>
+              <w:tabs>
+                <w:tab w:val="decimal" w:pos="1148"/>
+              </w:tabs>
+              <w:rPr>
+                <w:rFonts w:ascii="Times New Roman" w:hAnsi="Times New Roman" w:cs="Times New Roman"/>
+              </w:rPr>
+            </w:pPr>
+            <w:r>
+              <w:rPr>
+                <w:rFonts w:ascii="Times New Roman" w:hAnsi="Times New Roman" w:cs="Times New Roman"/>
+              </w:rPr>
+              <w:t>0.01</w:t>
+            </w:r>
+          </w:p>
+        </w:tc>
+      </w:tr>
+      <w:tr>
+        <w:tc>
+          <w:tcPr>
+            <w:tcW w:w="3865" w:type="dxa"/>
+            <w:tcBorders>
+              <w:top w:val="nil"/>
+              <w:left w:val="nil"/>
+              <w:bottom w:val="nil"/>
+              <w:right w:val="nil"/>
+            </w:tcBorders>
+          </w:tcPr>
+          <w:p>
+            <w:pPr>
+              <w:rPr>
+                <w:rFonts w:ascii="Times New Roman" w:hAnsi="Times New Roman" w:cs="Times New Roman"/>
+              </w:rPr>
+            </w:pPr>
+            <w:r>
+              <w:rPr>
+                <w:rFonts w:ascii="Times New Roman" w:hAnsi="Times New Roman" w:cs="Times New Roman"/>
+              </w:rPr>
+              <w:t>Ideology (+ Conservative)</w:t>
+            </w:r>
+          </w:p>
+        </w:tc>
+        <w:tc>
+          <w:tcPr>
+            <w:tcW w:w="2790" w:type="dxa"/>
+            <w:tcBorders>
+              <w:top w:val="nil"/>
+              <w:left w:val="nil"/>
+              <w:bottom w:val="nil"/>
+              <w:right w:val="nil"/>
+            </w:tcBorders>
+          </w:tcPr>
+          <w:p>
+            <w:pPr>
+              <w:tabs>
+                <w:tab w:val="decimal" w:pos="1158"/>
+              </w:tabs>
+              <w:rPr>
+                <w:rFonts w:ascii="Times New Roman" w:hAnsi="Times New Roman" w:cs="Times New Roman"/>
+              </w:rPr>
+            </w:pPr>
+            <w:r>
+              <w:rPr>
+                <w:rFonts w:ascii="Times New Roman" w:hAnsi="Times New Roman" w:cs="Times New Roman"/>
+              </w:rPr>
+              <w:t>0.00</w:t>
+            </w:r>
+          </w:p>
+        </w:tc>
+        <w:tc>
+          <w:tcPr>
+            <w:tcW w:w="2790" w:type="dxa"/>
+            <w:tcBorders>
+              <w:top w:val="nil"/>
+              <w:left w:val="nil"/>
+              <w:bottom w:val="nil"/>
+              <w:right w:val="nil"/>
+            </w:tcBorders>
+          </w:tcPr>
+          <w:p>
+            <w:pPr>
+              <w:tabs>
+                <w:tab w:val="decimal" w:pos="1148"/>
+              </w:tabs>
+              <w:rPr>
+                <w:rFonts w:ascii="Times New Roman" w:hAnsi="Times New Roman" w:cs="Times New Roman"/>
+              </w:rPr>
+            </w:pPr>
+            <w:r>
+              <w:rPr>
+                <w:rFonts w:ascii="Times New Roman" w:hAnsi="Times New Roman" w:cs="Times New Roman"/>
+              </w:rPr>
+              <w:t>0.01</w:t>
+            </w:r>
+          </w:p>
+        </w:tc>
+      </w:tr>
+      <w:tr>
+        <w:tc>
+          <w:tcPr>
+            <w:tcW w:w="3865" w:type="dxa"/>
+            <w:tcBorders>
+              <w:top w:val="nil"/>
+              <w:left w:val="nil"/>
+              <w:bottom w:val="single" w:sz="4" w:space="0" w:color="auto"/>
+              <w:right w:val="nil"/>
+            </w:tcBorders>
+          </w:tcPr>
+          <w:p>
+            <w:pPr>
+              <w:rPr>
+                <w:rFonts w:ascii="Times New Roman" w:hAnsi="Times New Roman" w:cs="Times New Roman"/>
+              </w:rPr>
+            </w:pPr>
+            <w:r>
+              <w:rPr>
+                <w:rFonts w:ascii="Times New Roman" w:hAnsi="Times New Roman" w:cs="Times New Roman"/>
+              </w:rPr>
+              <w:t>Party Identity (+ Republican)</w:t>
+            </w:r>
+          </w:p>
+        </w:tc>
+        <w:tc>
+          <w:tcPr>
+            <w:tcW w:w="2790" w:type="dxa"/>
+            <w:tcBorders>
+              <w:top w:val="nil"/>
+              <w:left w:val="nil"/>
+              <w:bottom w:val="single" w:sz="4" w:space="0" w:color="auto"/>
+              <w:right w:val="nil"/>
+            </w:tcBorders>
+          </w:tcPr>
+          <w:p>
+            <w:pPr>
+              <w:tabs>
+                <w:tab w:val="decimal" w:pos="1158"/>
+              </w:tabs>
+              <w:rPr>
+                <w:rFonts w:ascii="Times New Roman" w:hAnsi="Times New Roman" w:cs="Times New Roman"/>
+              </w:rPr>
+            </w:pPr>
+            <w:r>
+              <w:rPr>
+                <w:rFonts w:ascii="Times New Roman" w:hAnsi="Times New Roman" w:cs="Times New Roman"/>
+              </w:rPr>
+              <w:t>0.00</w:t>
+            </w:r>
+          </w:p>
+        </w:tc>
+        <w:tc>
+          <w:tcPr>
+            <w:tcW w:w="2790" w:type="dxa"/>
+            <w:tcBorders>
+              <w:top w:val="nil"/>
+              <w:left w:val="nil"/>
+              <w:bottom w:val="single" w:sz="4" w:space="0" w:color="auto"/>
+              <w:right w:val="nil"/>
+            </w:tcBorders>
+          </w:tcPr>
+          <w:p>
+            <w:pPr>
+              <w:tabs>
+                <w:tab w:val="decimal" w:pos="1148"/>
+              </w:tabs>
+              <w:rPr>
+                <w:rFonts w:ascii="Times New Roman" w:hAnsi="Times New Roman" w:cs="Times New Roman"/>
+              </w:rPr>
+            </w:pPr>
+            <w:r>
+              <w:rPr>
+                <w:rFonts w:ascii="Times New Roman" w:hAnsi="Times New Roman" w:cs="Times New Roman"/>
+              </w:rPr>
+              <w:t>0.01</w:t>
+            </w:r>
+          </w:p>
+        </w:tc>
+      </w:tr>
+      <w:tr>
+        <w:tc>
+          <w:tcPr>
+            <w:tcW w:w="3865" w:type="dxa"/>
+            <w:tcBorders>
+              <w:left w:val="nil"/>
+              <w:bottom w:val="single" w:sz="4" w:space="0" w:color="auto"/>
+              <w:right w:val="nil"/>
+            </w:tcBorders>
+          </w:tcPr>
+          <w:p>
+            <w:pPr>
+              <w:rPr>
+                <w:rFonts w:ascii="Times New Roman" w:hAnsi="Times New Roman" w:cs="Times New Roman"/>
+              </w:rPr>
+            </w:pPr>
+            <w:r>
+              <w:rPr>
+                <w:rFonts w:ascii="Times New Roman" w:hAnsi="Times New Roman" w:cs="Times New Roman"/>
+                <w:b/>
+                <w:bCs/>
+              </w:rPr>
+              <w:t>Random Effects</w:t>
+            </w:r>
+          </w:p>
+        </w:tc>
+        <w:tc>
+          <w:tcPr>
+            <w:tcW w:w="2790" w:type="dxa"/>
+            <w:tcBorders>
+              <w:left w:val="nil"/>
+              <w:bottom w:val="single" w:sz="4" w:space="0" w:color="auto"/>
+              <w:right w:val="nil"/>
+            </w:tcBorders>
+          </w:tcPr>
+          <w:p>
+            <w:pPr>
+              <w:jc w:val="center"/>
+              <w:rPr>
+                <w:rFonts w:ascii="Times New Roman" w:hAnsi="Times New Roman" w:cs="Times New Roman"/>
+              </w:rPr>
+            </w:pPr>
+            <w:r>
+              <w:rPr>
+                <w:rFonts w:ascii="Times New Roman" w:hAnsi="Times New Roman" w:cs="Times New Roman"/>
+                <w:i/>
+                <w:iCs/>
+              </w:rPr>
+              <w:t>Var.</w:t>
+            </w:r>
+          </w:p>
+        </w:tc>
+        <w:tc>
+          <w:tcPr>
+            <w:tcW w:w="2790" w:type="dxa"/>
+            <w:tcBorders>
+              <w:left w:val="nil"/>
+              <w:bottom w:val="single" w:sz="4" w:space="0" w:color="auto"/>
+              <w:right w:val="nil"/>
+            </w:tcBorders>
+          </w:tcPr>
+          <w:p>
+            <w:pPr>
+              <w:jc w:val="center"/>
+              <w:rPr>
+                <w:rFonts w:ascii="Times New Roman" w:hAnsi="Times New Roman" w:cs="Times New Roman"/>
+              </w:rPr>
+            </w:pPr>
+            <w:r>
+              <w:rPr>
+                <w:rFonts w:ascii="Times New Roman" w:hAnsi="Times New Roman" w:cs="Times New Roman"/>
+                <w:i/>
+                <w:iCs/>
+              </w:rPr>
+              <w:t>SD</w:t>
+            </w:r>
+          </w:p>
+        </w:tc>
+      </w:tr>
+      <w:tr>
+        <w:tc>
+          <w:tcPr>
+            <w:tcW w:w="3865" w:type="dxa"/>
+            <w:tcBorders>
+              <w:left w:val="nil"/>
+              <w:bottom w:val="nil"/>
+              <w:right w:val="nil"/>
+            </w:tcBorders>
+          </w:tcPr>
+          <w:p>
+            <w:pPr>
+              <w:rPr>
+                <w:rFonts w:ascii="Times New Roman" w:hAnsi="Times New Roman" w:cs="Times New Roman"/>
+                <w:b/>
+                <w:bCs/>
+              </w:rPr>
+            </w:pPr>
+            <w:r>
+              <w:rPr>
+                <w:rFonts w:ascii="Times New Roman" w:hAnsi="Times New Roman" w:cs="Times New Roman"/>
+              </w:rPr>
+              <w:t>Intercept</w:t>
+            </w:r>
+          </w:p>
+        </w:tc>
+        <w:tc>
+          <w:tcPr>
+            <w:tcW w:w="2790" w:type="dxa"/>
+            <w:tcBorders>
+              <w:left w:val="nil"/>
+              <w:bottom w:val="nil"/>
+              <w:right w:val="nil"/>
+            </w:tcBorders>
+          </w:tcPr>
+          <w:p>
+            <w:pPr>
+              <w:tabs>
+                <w:tab w:val="decimal" w:pos="1158"/>
+              </w:tabs>
+              <w:rPr>
+                <w:rFonts w:ascii="Times New Roman" w:hAnsi="Times New Roman" w:cs="Times New Roman"/>
+              </w:rPr>
+            </w:pPr>
+            <w:r>
+              <w:rPr>
+                <w:rFonts w:ascii="Times New Roman" w:hAnsi="Times New Roman" w:cs="Times New Roman"/>
+              </w:rPr>
+              <w:t>0.01</w:t>
+            </w:r>
+          </w:p>
+        </w:tc>
+        <w:tc>
+          <w:tcPr>
+            <w:tcW w:w="2790" w:type="dxa"/>
+            <w:tcBorders>
+              <w:left w:val="nil"/>
+              <w:bottom w:val="nil"/>
+              <w:right w:val="nil"/>
+            </w:tcBorders>
+          </w:tcPr>
+          <w:p>
+            <w:pPr>
+              <w:tabs>
+                <w:tab w:val="decimal" w:pos="1148"/>
+              </w:tabs>
+              <w:rPr>
+                <w:rFonts w:ascii="Times New Roman" w:hAnsi="Times New Roman" w:cs="Times New Roman"/>
+              </w:rPr>
+            </w:pPr>
+            <w:r>
+              <w:rPr>
+                <w:rFonts w:ascii="Times New Roman" w:hAnsi="Times New Roman" w:cs="Times New Roman"/>
+              </w:rPr>
+              <w:t>0.11</w:t>
+            </w:r>
+          </w:p>
+        </w:tc>
+      </w:tr>
+      <w:tr>
+        <w:tc>
+          <w:tcPr>
+            <w:tcW w:w="3865" w:type="dxa"/>
+            <w:tcBorders>
+              <w:left w:val="nil"/>
+              <w:bottom w:val="single" w:sz="4" w:space="0" w:color="auto"/>
+              <w:right w:val="nil"/>
+            </w:tcBorders>
+          </w:tcPr>
+          <w:p>
+            <w:pPr>
+              <w:rPr>
+                <w:rFonts w:ascii="Times New Roman" w:hAnsi="Times New Roman" w:cs="Times New Roman"/>
+              </w:rPr>
+            </w:pPr>
+            <w:r>
+              <w:rPr>
+                <w:rFonts w:ascii="Times New Roman" w:hAnsi="Times New Roman" w:cs="Times New Roman"/>
+                <w:b/>
+                <w:bCs/>
+              </w:rPr>
+              <w:t>Fit Statistics</w:t>
+            </w:r>
+          </w:p>
+        </w:tc>
+        <w:tc>
+          <w:tcPr>
+            <w:tcW w:w="2790" w:type="dxa"/>
+            <w:tcBorders>
+              <w:left w:val="nil"/>
+              <w:bottom w:val="single" w:sz="4" w:space="0" w:color="auto"/>
+              <w:right w:val="nil"/>
+            </w:tcBorders>
+          </w:tcPr>
+          <w:p>
+            <w:pPr>
+              <w:rPr>
+                <w:rFonts w:ascii="Times New Roman" w:hAnsi="Times New Roman" w:cs="Times New Roman"/>
+              </w:rPr>
+            </w:pPr>
+          </w:p>
+        </w:tc>
+        <w:tc>
+          <w:tcPr>
+            <w:tcW w:w="2790" w:type="dxa"/>
+            <w:tcBorders>
+              <w:left w:val="nil"/>
+              <w:bottom w:val="single" w:sz="4" w:space="0" w:color="auto"/>
+              <w:right w:val="nil"/>
+            </w:tcBorders>
+          </w:tcPr>
+          <w:p>
+            <w:pPr>
+              <w:rPr>
+                <w:rFonts w:ascii="Times New Roman" w:hAnsi="Times New Roman" w:cs="Times New Roman"/>
+              </w:rPr>
+            </w:pPr>
+          </w:p>
+        </w:tc>
+      </w:tr>
+      <w:tr>
+        <w:tc>
+          <w:tcPr>
+            <w:tcW w:w="3865" w:type="dxa"/>
+            <w:tcBorders>
+              <w:left w:val="nil"/>
+              <w:bottom w:val="nil"/>
+              <w:right w:val="nil"/>
+            </w:tcBorders>
+          </w:tcPr>
+          <w:p>
+            <w:pPr>
+              <w:rPr>
+                <w:rFonts w:ascii="Times New Roman" w:hAnsi="Times New Roman" w:cs="Times New Roman"/>
+                <w:b/>
+                <w:bCs/>
+              </w:rPr>
+            </w:pPr>
+            <w:r>
+              <w:rPr>
+                <w:rFonts w:ascii="Times New Roman" w:hAnsi="Times New Roman" w:cs="Times New Roman"/>
+              </w:rPr>
+              <w:t>ICC</w:t>
+            </w:r>
+          </w:p>
+        </w:tc>
+        <w:tc>
+          <w:tcPr>
+            <w:tcW w:w="5580" w:type="dxa"/>
+            <w:gridSpan w:val="2"/>
+            <w:tcBorders>
+              <w:left w:val="nil"/>
+              <w:bottom w:val="nil"/>
+              <w:right w:val="nil"/>
+            </w:tcBorders>
+          </w:tcPr>
+          <w:p>
+            <w:pPr>
+              <w:jc w:val="center"/>
+              <w:rPr>
+                <w:rFonts w:ascii="Times New Roman" w:hAnsi="Times New Roman" w:cs="Times New Roman"/>
+              </w:rPr>
+            </w:pPr>
+            <w:r>
+              <w:rPr>
+                <w:rFonts w:ascii="Times New Roman" w:hAnsi="Times New Roman" w:cs="Times New Roman"/>
+              </w:rPr>
+              <w:t>.02</w:t>
+            </w:r>
+          </w:p>
+        </w:tc>
+      </w:tr>
+      <w:tr>
+        <w:tc>
+          <w:tcPr>
+            <w:tcW w:w="3865" w:type="dxa"/>
+            <w:tcBorders>
+              <w:top w:val="nil"/>
+              <w:left w:val="nil"/>
+              <w:bottom w:val="nil"/>
+              <w:right w:val="nil"/>
+            </w:tcBorders>
+          </w:tcPr>
+          <w:p>
+            <w:pPr>
+              <w:rPr>
+                <w:rFonts w:ascii="Times New Roman" w:hAnsi="Times New Roman" w:cs="Times New Roman"/>
+              </w:rPr>
+            </w:pPr>
+            <w:r>
+              <w:rPr>
+                <w:rFonts w:ascii="Times New Roman" w:hAnsi="Times New Roman" w:cs="Times New Roman"/>
+              </w:rPr>
+              <w:t>LL</w:t>
+            </w:r>
+          </w:p>
+        </w:tc>
+        <w:tc>
+          <w:tcPr>
+            <w:tcW w:w="5580" w:type="dxa"/>
+            <w:gridSpan w:val="2"/>
+            <w:tcBorders>
+              <w:top w:val="nil"/>
+              <w:left w:val="nil"/>
+              <w:bottom w:val="nil"/>
+              <w:right w:val="nil"/>
+            </w:tcBorders>
+          </w:tcPr>
+          <w:p>
+            <w:pPr>
+              <w:jc w:val="center"/>
+              <w:rPr>
+                <w:rFonts w:ascii="Times New Roman" w:hAnsi="Times New Roman" w:cs="Times New Roman"/>
+              </w:rPr>
+            </w:pPr>
+            <w:r>
+              <w:rPr>
+                <w:rFonts w:ascii="Times New Roman" w:hAnsi="Times New Roman" w:cs="Times New Roman"/>
+              </w:rPr>
+              <w:t>-2,535.29</w:t>
+            </w:r>
+          </w:p>
+        </w:tc>
+      </w:tr>
+      <w:tr>
+        <w:tc>
+          <w:tcPr>
+            <w:tcW w:w="3865" w:type="dxa"/>
+            <w:tcBorders>
+              <w:top w:val="nil"/>
+              <w:left w:val="nil"/>
+              <w:bottom w:val="single" w:sz="4" w:space="0" w:color="auto"/>
+              <w:right w:val="nil"/>
+            </w:tcBorders>
+          </w:tcPr>
+          <w:p>
+            <w:pPr>
+              <w:rPr>
+                <w:rFonts w:ascii="Times New Roman" w:hAnsi="Times New Roman" w:cs="Times New Roman"/>
+              </w:rPr>
+            </w:pPr>
+            <w:r>
+              <w:rPr>
+                <w:rFonts w:ascii="Times New Roman" w:hAnsi="Times New Roman" w:cs="Times New Roman"/>
+              </w:rPr>
+              <w:t>Pseudo-</w:t>
+            </w:r>
+            <w:r>
+              <w:rPr>
+                <w:rFonts w:ascii="Times New Roman" w:hAnsi="Times New Roman" w:cs="Times New Roman"/>
+                <w:i/>
+                <w:iCs/>
+              </w:rPr>
+              <w:t>R</w:t>
+            </w:r>
+            <w:r>
+              <w:rPr>
+                <w:rFonts w:ascii="Times New Roman" w:hAnsi="Times New Roman" w:cs="Times New Roman"/>
+                <w:vertAlign w:val="superscript"/>
+              </w:rPr>
+              <w:t>2</w:t>
+            </w:r>
+          </w:p>
+        </w:tc>
+        <w:tc>
+          <w:tcPr>
+            <w:tcW w:w="5580" w:type="dxa"/>
+            <w:gridSpan w:val="2"/>
+            <w:tcBorders>
+              <w:top w:val="nil"/>
+              <w:left w:val="nil"/>
+              <w:bottom w:val="single" w:sz="4" w:space="0" w:color="auto"/>
+              <w:right w:val="nil"/>
+            </w:tcBorders>
+          </w:tcPr>
+          <w:p>
+            <w:pPr>
+              <w:jc w:val="center"/>
+              <w:rPr>
+                <w:rFonts w:ascii="Times New Roman" w:hAnsi="Times New Roman" w:cs="Times New Roman"/>
+              </w:rPr>
+            </w:pPr>
+            <w:r>
+              <w:rPr>
+                <w:rFonts w:ascii="Times New Roman" w:hAnsi="Times New Roman" w:cs="Times New Roman"/>
+              </w:rPr>
+              <w:t>.52</w:t>
+            </w:r>
+          </w:p>
+        </w:tc>
+      </w:tr>
+      <w:tr>
+        <w:tc>
+          <w:tcPr>
+            <w:tcW w:w="9445" w:type="dxa"/>
+            <w:gridSpan w:val="3"/>
+            <w:tcBorders>
+              <w:left w:val="nil"/>
+              <w:bottom w:val="nil"/>
+              <w:right w:val="nil"/>
+            </w:tcBorders>
+          </w:tcPr>
+          <w:p>
+            <w:pPr>
+              <w:rPr>
+                <w:rFonts w:ascii="Times New Roman" w:hAnsi="Times New Roman" w:cs="Times New Roman"/>
+              </w:rPr>
+            </w:pPr>
+            <w:r>
+              <w:rPr>
+                <w:rFonts w:ascii="Times New Roman" w:hAnsi="Times New Roman" w:cs="Times New Roman"/>
+                <w:i/>
+                <w:iCs/>
+              </w:rPr>
+              <w:t>Note</w:t>
+            </w:r>
+            <w:r>
+              <w:rPr>
+                <w:rFonts w:ascii="Times New Roman" w:hAnsi="Times New Roman" w:cs="Times New Roman"/>
+              </w:rPr>
+              <w:t xml:space="preserve">: Cell entries are parameter estimates from linear multilevel model with random intercepts. Data are weighted by education and income. </w:t>
+            </w:r>
+            <w:r>
+              <w:rPr>
+                <w:rFonts w:ascii="Times New Roman" w:hAnsi="Times New Roman" w:cs="Times New Roman"/>
+                <w:i/>
+                <w:iCs/>
+              </w:rPr>
+              <w:t>N</w:t>
+            </w:r>
+            <w:r>
+              <w:rPr>
+                <w:rFonts w:ascii="Times New Roman" w:hAnsi="Times New Roman" w:cs="Times New Roman"/>
+              </w:rPr>
+              <w:t xml:space="preserve"> = 2,008. Groups = 17.</w:t>
+            </w:r>
+          </w:p>
+        </w:tc>
+      </w:tr>
+    </w:tbl>
+    <w:p>
+      <w:pPr>
+        <w:rPr>
+          <w:rFonts w:ascii="Times New Roman" w:hAnsi="Times New Roman" w:cs="Times New Roman"/>
+        </w:rPr>
+      </w:pPr>
+    </w:p>
+    <w:p>
+      <w:pPr>
+        <w:jc w:val="center"/>
+        <w:rPr>
+          <w:rFonts w:ascii="Times New Roman" w:hAnsi="Times New Roman" w:cs="Times New Roman"/>
+          <w:b/>
+          <w:bCs/>
+        </w:rPr>
+      </w:pPr>
+    </w:p>
+    <w:p>
+      <w:pPr>
+        <w:rPr>
+          <w:rFonts w:ascii="Times New Roman" w:hAnsi="Times New Roman" w:cs="Times New Roman"/>
+        </w:rPr>
+      </w:pPr>
+    </w:p>
+    <w:p>
+      <w:pPr>
+        <w:rPr>
+          <w:rFonts w:ascii="Times New Roman" w:hAnsi="Times New Roman" w:cs="Times New Roman"/>
+        </w:rPr>
+      </w:pPr>
+    </w:p>
+    <w:p>
+      <w:pPr>
+        <w:rPr>
+          <w:rFonts w:ascii="Times New Roman" w:hAnsi="Times New Roman" w:cs="Times New Roman"/>
+        </w:rPr>
+      </w:pPr>
+    </w:p>
+    <w:p>
+      <w:pPr>
+        <w:rPr>
+          <w:rFonts w:ascii="Times New Roman" w:hAnsi="Times New Roman" w:cs="Times New Roman"/>
+        </w:rPr>
+      </w:pPr>
+    </w:p>
+    <w:p>
+      <w:pPr>
+        <w:rPr>
+          <w:rFonts w:ascii="Times New Roman" w:hAnsi="Times New Roman" w:cs="Times New Roman"/>
+        </w:rPr>
+      </w:pPr>
+    </w:p>
+    <w:p>
+      <w:pPr>
+        <w:rPr>
+          <w:rFonts w:ascii="Times New Roman" w:hAnsi="Times New Roman" w:cs="Times New Roman"/>
+        </w:rPr>
+      </w:pPr>
+    </w:p>
+    <w:p>
+      <w:pPr>
+        <w:rPr>
+          <w:rFonts w:ascii="Times New Roman" w:hAnsi="Times New Roman" w:cs="Times New Roman"/>
+        </w:rPr>
+      </w:pPr>
+    </w:p>
+    <w:p>
+      <w:pPr>
+        <w:rPr>
+          <w:rFonts w:ascii="Times New Roman" w:hAnsi="Times New Roman" w:cs="Times New Roman"/>
+        </w:rPr>
+      </w:pPr>
+    </w:p>
+    <w:p>
+      <w:pPr>
+        <w:rPr>
+          <w:rFonts w:ascii="Times New Roman" w:hAnsi="Times New Roman" w:cs="Times New Roman"/>
+        </w:rPr>
+      </w:pPr>
+    </w:p>
+    <w:p>
+      <w:pPr>
+        <w:rPr>
+          <w:rFonts w:ascii="Times New Roman" w:hAnsi="Times New Roman" w:cs="Times New Roman"/>
+        </w:rPr>
+      </w:pPr>
+    </w:p>
+    <w:p>
+      <w:pPr>
+        <w:rPr>
+          <w:rFonts w:ascii="Times New Roman" w:hAnsi="Times New Roman" w:cs="Times New Roman"/>
+        </w:rPr>
+      </w:pPr>
+    </w:p>
+    <w:p>
+      <w:pPr>
+        <w:rPr>
+          <w:rFonts w:ascii="Times New Roman" w:hAnsi="Times New Roman" w:cs="Times New Roman"/>
+        </w:rPr>
+      </w:pPr>
+    </w:p>
+    <w:p>
+      <w:pPr>
+        <w:rPr>
+          <w:rFonts w:ascii="Times New Roman" w:hAnsi="Times New Roman" w:cs="Times New Roman"/>
+        </w:rPr>
+      </w:pPr>
+    </w:p>
+    <w:p>
+      <w:pPr>
+        <w:rPr>
+          <w:rFonts w:ascii="Times New Roman" w:hAnsi="Times New Roman" w:cs="Times New Roman"/>
+        </w:rPr>
+      </w:pPr>
+    </w:p>
+    <w:p>
+      <w:pPr>
+        <w:rPr>
+          <w:rFonts w:ascii="Times New Roman" w:hAnsi="Times New Roman" w:cs="Times New Roman"/>
+        </w:rPr>
+      </w:pPr>
+    </w:p>
+    <w:p>
+      <w:pPr>
+        <w:rPr>
+          <w:rFonts w:ascii="Times New Roman" w:hAnsi="Times New Roman" w:cs="Times New Roman"/>
+        </w:rPr>
+      </w:pPr>
+    </w:p>
+    <w:p>
+      <w:pPr>
+        <w:rPr>
+          <w:rFonts w:ascii="Times New Roman" w:hAnsi="Times New Roman" w:cs="Times New Roman"/>
+        </w:rPr>
+      </w:pPr>
+    </w:p>
+    <w:p>
+      <w:pPr>
+        <w:rPr>
+          <w:rFonts w:ascii="Times New Roman" w:hAnsi="Times New Roman" w:cs="Times New Roman"/>
+        </w:rPr>
+      </w:pPr>
+    </w:p>
+    <w:p>
+      <w:pPr>
+        <w:rPr>
+          <w:rFonts w:ascii="Times New Roman" w:hAnsi="Times New Roman" w:cs="Times New Roman"/>
+        </w:rPr>
+      </w:pPr>
+      <w:r>
+        <w:rPr>
+          <w:rFonts w:ascii="Times New Roman" w:hAnsi="Times New Roman" w:cs="Times New Roman"/>
+        </w:rPr>
+        <w:t>s</w:t>
+      </w:r>
+    </w:p>
+    <w:p>
+      <w:pPr>
+        <w:rPr>
+          <w:rFonts w:ascii="Times New Roman" w:hAnsi="Times New Roman" w:cs="Times New Roman"/>
+        </w:rPr>
+      </w:pPr>
+      <w:r>
+        <w:rPr>
+          <w:rFonts w:ascii="Times New Roman" w:hAnsi="Times New Roman" w:cs="Times New Roman"/>
+        </w:rPr>
+        <w:t xml:space="preserve">Figure </w:t>
+      </w:r>
+      <w:r>
+        <w:rPr>
+          <w:rFonts w:ascii="Times New Roman" w:hAnsi="Times New Roman" w:cs="Times New Roman"/>
+        </w:rPr>
+        <w:t>C1</w:t>
+      </w:r>
+    </w:p>
+    <w:p>
+      <w:pPr>
+        <w:rPr>
+          <w:rFonts w:ascii="Times New Roman" w:hAnsi="Times New Roman" w:cs="Times New Roman"/>
+        </w:rPr>
+      </w:pPr>
+    </w:p>
+    <w:p>
+      <w:pPr>
+        <w:rPr>
+          <w:rFonts w:ascii="Times New Roman" w:hAnsi="Times New Roman" w:cs="Times New Roman"/>
+          <w:i/>
+          <w:iCs/>
+        </w:rPr>
+      </w:pPr>
+      <w:r>
+        <w:rPr>
+          <w:rFonts w:ascii="Times New Roman" w:hAnsi="Times New Roman" w:cs="Times New Roman"/>
+          <w:i/>
+          <w:iCs/>
+        </w:rPr>
+        <w:t xml:space="preserve">Differences </w:t>
+      </w:r>
+      <w:r>
+        <w:rPr>
+          <w:rFonts w:ascii="Times New Roman" w:hAnsi="Times New Roman" w:cs="Times New Roman"/>
+          <w:i/>
+          <w:iCs/>
+        </w:rPr>
+        <w:t>A</w:t>
+      </w:r>
+      <w:r>
+        <w:rPr>
+          <w:rFonts w:ascii="Times New Roman" w:hAnsi="Times New Roman" w:cs="Times New Roman"/>
+          <w:i/>
+          <w:iCs/>
+        </w:rPr>
+        <w:t xml:space="preserve">mong </w:t>
+      </w:r>
+      <w:r>
+        <w:rPr>
+          <w:rFonts w:ascii="Times New Roman" w:hAnsi="Times New Roman" w:cs="Times New Roman"/>
+          <w:i/>
+          <w:iCs/>
+        </w:rPr>
+        <w:t>N</w:t>
+      </w:r>
+      <w:r>
+        <w:rPr>
+          <w:rFonts w:ascii="Times New Roman" w:hAnsi="Times New Roman" w:cs="Times New Roman"/>
+          <w:i/>
+          <w:iCs/>
+        </w:rPr>
+        <w:t xml:space="preserve">ews </w:t>
+      </w:r>
+      <w:r>
+        <w:rPr>
+          <w:rFonts w:ascii="Times New Roman" w:hAnsi="Times New Roman" w:cs="Times New Roman"/>
+          <w:i/>
+          <w:iCs/>
+        </w:rPr>
+        <w:t>A</w:t>
+      </w:r>
+      <w:r>
+        <w:rPr>
+          <w:rFonts w:ascii="Times New Roman" w:hAnsi="Times New Roman" w:cs="Times New Roman"/>
+          <w:i/>
+          <w:iCs/>
+        </w:rPr>
+        <w:t xml:space="preserve">ttraction </w:t>
+      </w:r>
+      <w:r>
+        <w:rPr>
+          <w:rFonts w:ascii="Times New Roman" w:hAnsi="Times New Roman" w:cs="Times New Roman"/>
+          <w:i/>
+          <w:iCs/>
+        </w:rPr>
+        <w:t>G</w:t>
+      </w:r>
+      <w:r>
+        <w:rPr>
+          <w:rFonts w:ascii="Times New Roman" w:hAnsi="Times New Roman" w:cs="Times New Roman"/>
+          <w:i/>
+          <w:iCs/>
+        </w:rPr>
+        <w:t xml:space="preserve">roups in </w:t>
+      </w:r>
+      <w:r>
+        <w:rPr>
+          <w:rFonts w:ascii="Times New Roman" w:hAnsi="Times New Roman" w:cs="Times New Roman"/>
+          <w:i/>
+          <w:iCs/>
+        </w:rPr>
+        <w:t>N</w:t>
+      </w:r>
+      <w:r>
+        <w:rPr>
+          <w:rFonts w:ascii="Times New Roman" w:hAnsi="Times New Roman" w:cs="Times New Roman"/>
+          <w:i/>
+          <w:iCs/>
+        </w:rPr>
+        <w:t>on-</w:t>
+      </w:r>
+      <w:r>
+        <w:rPr>
+          <w:rFonts w:ascii="Times New Roman" w:hAnsi="Times New Roman" w:cs="Times New Roman"/>
+          <w:i/>
+          <w:iCs/>
+        </w:rPr>
+        <w:t>S</w:t>
+      </w:r>
+      <w:r>
+        <w:rPr>
+          <w:rFonts w:ascii="Times New Roman" w:hAnsi="Times New Roman" w:cs="Times New Roman"/>
+          <w:i/>
+          <w:iCs/>
+        </w:rPr>
+        <w:t xml:space="preserve">ocial </w:t>
+      </w:r>
+      <w:r>
+        <w:rPr>
+          <w:rFonts w:ascii="Times New Roman" w:hAnsi="Times New Roman" w:cs="Times New Roman"/>
+          <w:i/>
+          <w:iCs/>
+        </w:rPr>
+        <w:t>M</w:t>
+      </w:r>
+      <w:r>
+        <w:rPr>
+          <w:rFonts w:ascii="Times New Roman" w:hAnsi="Times New Roman" w:cs="Times New Roman"/>
+          <w:i/>
+          <w:iCs/>
+        </w:rPr>
+        <w:t xml:space="preserve">edia </w:t>
+      </w:r>
+      <w:r>
+        <w:rPr>
+          <w:rFonts w:ascii="Times New Roman" w:hAnsi="Times New Roman" w:cs="Times New Roman"/>
+          <w:i/>
+          <w:iCs/>
+        </w:rPr>
+        <w:t>N</w:t>
+      </w:r>
+      <w:r>
+        <w:rPr>
+          <w:rFonts w:ascii="Times New Roman" w:hAnsi="Times New Roman" w:cs="Times New Roman"/>
+          <w:i/>
+          <w:iCs/>
+        </w:rPr>
+        <w:t xml:space="preserve">ews </w:t>
+      </w:r>
+      <w:r>
+        <w:rPr>
+          <w:rFonts w:ascii="Times New Roman" w:hAnsi="Times New Roman" w:cs="Times New Roman"/>
+          <w:i/>
+          <w:iCs/>
+        </w:rPr>
+        <w:t>U</w:t>
+      </w:r>
+      <w:r>
+        <w:rPr>
+          <w:rFonts w:ascii="Times New Roman" w:hAnsi="Times New Roman" w:cs="Times New Roman"/>
+          <w:i/>
+          <w:iCs/>
+        </w:rPr>
+        <w:t>se</w:t>
+      </w:r>
+    </w:p>
+    <w:p>
+      <w:pPr>
+        <w:rPr>
+          <w:rFonts w:ascii="Times New Roman" w:hAnsi="Times New Roman" w:cs="Times New Roman"/>
+          <w:i/>
+          <w:iCs/>
+        </w:rPr>
+      </w:pPr>
+    </w:p>
+    <w:p>
+      <w:pPr>
+        <w:jc w:val="center"/>
+        <w:rPr>
+          <w:rFonts w:ascii="Times New Roman" w:hAnsi="Times New Roman" w:cs="Times New Roman"/>
+          <w:noProof/>
+        </w:rPr>
+      </w:pPr>
+      <w:r>
+        <w:rPr>
+          <w:rFonts w:ascii="Times New Roman" w:hAnsi="Times New Roman" w:cs="Times New Roman"/>
+          <w:noProof/>
+        </w:rPr>
+        <w:drawing>
+          <wp:inline distT="0" distB="0" distL="0" distR="0" wp14:anchorId="0B6C32D1" wp14:editId="50E625E3">
+            <wp:extent cx="4127500" cy="3175000"/>
+            <wp:effectExtent l="0" t="0" r="0" b="0"/>
+            <wp:docPr id="6" name="Picture 6"/>
+            <wp:cNvGraphicFramePr>
+              <a:graphicFrameLocks xmlns:a="http://schemas.openxmlformats.org/drawingml/2006/main" noChangeAspect="1"/>
+            </wp:cNvGraphicFramePr>
+            <a:graphic xmlns:a="http://schemas.openxmlformats.org/drawingml/2006/main">
+              <a:graphicData uri="http://schemas.openxmlformats.org/drawingml/2006/picture">
+                <pic:pic xmlns:pic="http://schemas.openxmlformats.org/drawingml/2006/picture">
+                  <pic:nvPicPr>
+                    <pic:cNvPr id="6" name="Picture 6"/>
+                    <pic:cNvPicPr/>
+                  </pic:nvPicPr>
+                  <pic:blipFill>
+                    <a:blip r:embed="rId4">
+                      <a:extLst>
+                        <a:ext uri="{28A0092B-C50C-407E-A947-70E740481C1C}">
+                          <a14:useLocalDpi xmlns:a14="http://schemas.microsoft.com/office/drawing/2010/main" val="0"/>
+                        </a:ext>
+                      </a:extLst>
+                    </a:blip>
+                    <a:stretch>
+                      <a:fillRect/>
+                    </a:stretch>
+                  </pic:blipFill>
+                  <pic:spPr>
+                    <a:xfrm>
+                      <a:off x="0" y="0"/>
+                      <a:ext cx="4127500" cy="3175000"/>
+                    </a:xfrm>
+                    <a:prstGeom prst="rect">
+                      <a:avLst/>
+                    </a:prstGeom>
+                  </pic:spPr>
+                </pic:pic>
+              </a:graphicData>
+            </a:graphic>
+          </wp:inline>
+        </w:drawing>
+      </w:r>
+    </w:p>
+    <w:p>
+      <w:pPr>
+        <w:rPr>
+          <w:rFonts w:ascii="Times New Roman" w:hAnsi="Times New Roman" w:cs="Times New Roman"/>
+          <w:b/>
+          <w:bCs/>
+        </w:rPr>
+      </w:pPr>
+    </w:p>
+    <w:p>
+      <w:pPr>
+        <w:jc w:val="center"/>
+        <w:rPr>
+          <w:rFonts w:ascii="Times New Roman" w:hAnsi="Times New Roman" w:cs="Times New Roman"/>
+          <w:b/>
+          <w:bCs/>
+        </w:rPr>
+      </w:pPr>
+    </w:p>
+    <w:p>
+      <w:pPr>
+        <w:jc w:val="center"/>
+        <w:rPr>
+          <w:rFonts w:ascii="Times New Roman" w:hAnsi="Times New Roman" w:cs="Times New Roman"/>
+          <w:b/>
+          <w:bCs/>
+        </w:rPr>
+      </w:pPr>
+    </w:p>
+    <w:p>
+      <w:pPr>
+        <w:rPr>
+          <w:rFonts w:ascii="Times New Roman" w:hAnsi="Times New Roman" w:cs="Times New Roman"/>
+          <w:b/>
+          <w:bCs/>
+        </w:rPr>
+      </w:pPr>
+      <w:r>
+        <w:rPr>
+          <w:rFonts w:ascii="Times New Roman" w:hAnsi="Times New Roman" w:cs="Times New Roman"/>
+          <w:b/>
+          <w:bCs/>
+        </w:rPr>
+        <w:br w:type="page"/>
+      </w:r>
+    </w:p>
+    <w:p>
+      <w:pPr>
+        <w:jc w:val="center"/>
+        <w:rPr>
+          <w:rFonts w:ascii="Times New Roman" w:hAnsi="Times New Roman" w:cs="Times New Roman"/>
+          <w:b/>
+          <w:bCs/>
+        </w:rPr>
+      </w:pPr>
+      <w:r>
+        <w:rPr>
+          <w:rFonts w:ascii="Times New Roman" w:hAnsi="Times New Roman" w:cs="Times New Roman"/>
+          <w:b/>
+          <w:bCs/>
+        </w:rPr>
         <w:t xml:space="preserve">Appendix </w:t>
       </w:r>
       <w:r>
@@ -5750,7 +8419,7 @@
           <w:b/>
           <w:bCs/>
         </w:rPr>
-        <w:t>C</w:t>
+        <w:t>D</w:t>
       </w:r>
       <w:r>
         <w:rPr>
@@ -5835,7 +8504,19 @@
               <w:rPr>
                 <w:rFonts w:ascii="Times New Roman" w:hAnsi="Times New Roman" w:cs="Times New Roman"/>
               </w:rPr>
-              <w:t>Table C1</w:t>
+              <w:t xml:space="preserve">Table </w:t>
+            </w:r>
+            <w:r>
+              <w:rPr>
+                <w:rFonts w:ascii="Times New Roman" w:hAnsi="Times New Roman" w:cs="Times New Roman"/>
+              </w:rPr>
+              <w:t>D</w:t>
+            </w:r>
+            <w:r>
+              <w:rPr>
+                <w:rFonts w:ascii="Times New Roman" w:hAnsi="Times New Roman" w:cs="Times New Roman"/>
+              </w:rPr>
+              <w:t>1</w:t>
             </w:r>
           </w:p>
           <w:p>
@@ -6829,7 +9510,15 @@
           <w:b/>
           <w:bCs/>
         </w:rPr>
-        <w:t>Appendix D</w:t>
+        <w:t xml:space="preserve">Appendix </w:t>
+      </w:r>
+      <w:r>
+        <w:rPr>
+          <w:rFonts w:ascii="Times New Roman" w:hAnsi="Times New Roman" w:cs="Times New Roman"/>
+          <w:b/>
+          <w:bCs/>
+        </w:rPr>
+        <w:t>E</w:t>
       </w:r>
       <w:r>
         <w:rPr>
@@ -7280,24 +9969,40 @@
           <w:b/>
           <w:bCs/>
         </w:rPr>
-        <w:t>Appendix E:</w:t>
+        <w:t xml:space="preserve">Appendix </w:t>
       </w:r>
-    </w:p>
-    <w:p>
-      <w:pPr>
-        <w:jc w:val="center"/>
+      <w:r>
         <w:rPr>
           <w:rFonts w:ascii="Times New Roman" w:hAnsi="Times New Roman" w:cs="Times New Roman"/>
           <w:b/>
           <w:bCs/>
         </w:rPr>
-      </w:pPr>
+        <w:t>F</w:t>
+      </w:r>
       <w:r>
         <w:rPr>
           <w:rFonts w:ascii="Times New Roman" w:hAnsi="Times New Roman" w:cs="Times New Roman"/>
           <w:b/>
           <w:bCs/>
         </w:rPr>
+        <w:t>:</w:t>
+      </w:r>
+    </w:p>
+    <w:p>
+      <w:pPr>
+        <w:jc w:val="center"/>
+        <w:rPr>
+          <w:rFonts w:ascii="Times New Roman" w:hAnsi="Times New Roman" w:cs="Times New Roman"/>
+          <w:b/>
+          <w:bCs/>
+        </w:rPr>
+      </w:pPr>
+      <w:r>
+        <w:rPr>
+          <w:rFonts w:ascii="Times New Roman" w:hAnsi="Times New Roman" w:cs="Times New Roman"/>
+          <w:b/>
+          <w:bCs/>
+        </w:rPr>
         <w:t>Self-Reported Interest as Sole Predictor</w:t>
       </w:r>
     </w:p>
@@ -7323,55 +10028,7 @@
         <w:rPr>
           <w:rFonts w:ascii="Times New Roman" w:hAnsi="Times New Roman" w:cs="Times New Roman"/>
         </w:rPr>
-        <w:t>To demonstrate this difference</w:t>
-      </w:r>
-      <w:r>
-        <w:rPr>
-          <w:rFonts w:ascii="Times New Roman" w:hAnsi="Times New Roman" w:cs="Times New Roman"/>
-        </w:rPr>
-        <w:t xml:space="preserve"> between the latent-class variable and self-reported interest</w:t>
-      </w:r>
-      <w:r>
-        <w:rPr>
-          <w:rFonts w:ascii="Times New Roman" w:hAnsi="Times New Roman" w:cs="Times New Roman"/>
-        </w:rPr>
-        <w:t>,</w:t>
-      </w:r>
-      <w:r>
-        <w:rPr>
-          <w:rFonts w:ascii="Times New Roman" w:hAnsi="Times New Roman" w:cs="Times New Roman"/>
-        </w:rPr>
-        <w:t xml:space="preserve"> which is</w:t>
-      </w:r>
-      <w:r>
-        <w:rPr>
-          <w:rFonts w:ascii="Times New Roman" w:hAnsi="Times New Roman" w:cs="Times New Roman"/>
-        </w:rPr>
-        <w:t xml:space="preserve"> variable </w:t>
-      </w:r>
-      <w:r>
-        <w:rPr>
-          <w:rFonts w:ascii="Times New Roman" w:hAnsi="Times New Roman" w:cs="Times New Roman"/>
-        </w:rPr>
-        <w:t xml:space="preserve">that </w:t>
-      </w:r>
-      <w:r>
-        <w:rPr>
-          <w:rFonts w:ascii="Times New Roman" w:hAnsi="Times New Roman" w:cs="Times New Roman"/>
-        </w:rPr>
-        <w:t>has received the most attention both theoretically and empirically from prior literature (e.g., Barnidge, 2021; Thorson et al., 2021)</w:t>
-      </w:r>
-      <w:r>
-        <w:rPr>
-          <w:rFonts w:ascii="Times New Roman" w:hAnsi="Times New Roman" w:cs="Times New Roman"/>
-        </w:rPr>
-        <w:t>,</w:t>
-      </w:r>
-      <w:r>
-        <w:rPr>
-          <w:rFonts w:ascii="Times New Roman" w:hAnsi="Times New Roman" w:cs="Times New Roman"/>
-        </w:rPr>
-        <w:t xml:space="preserve"> we re-ran all regression analyses using only self-reported interest. Results are both less robust and less rich in terms of their descriptive capacity. Whereas our analysis of the latent-class variable revealed important and theoretically fruitful group </w:t>
+        <w:t xml:space="preserve">To demonstrate this difference between the latent-class variable and self-reported interest, which is variable that has received the most attention both theoretically and empirically from prior literature (e.g., Barnidge, 2021; Thorson et al., 2021), we re-ran all regression analyses using only self-reported interest. Results are both less robust and less rich in terms of their descriptive capacity. Whereas our analysis of the latent-class variable revealed important and theoretically fruitful group </w:t>
       </w:r>
       <w:r>
         <w:rPr>

</xml_diff>